<commit_message>
Inserito Material Design negli esempi
</commit_message>
<xml_diff>
--- a/ProgettoWebSempliceGuidato/STEP_BY_STEP_INDICATION.docx
+++ b/ProgettoWebSempliceGuidato/STEP_BY_STEP_INDICATION.docx
@@ -2659,70 +2659,911 @@
     </w:p>
     <w:p>
       <w:pPr>
-        <w:pStyle w:val="Paragrafoelenco"/>
+        <w:ind w:left="708" w:firstLine="708"/>
+      </w:pPr>
+    </w:p>
+    <w:p>
+      <w:pPr>
+        <w:pStyle w:val="Titolo1"/>
+      </w:pPr>
+      <w:r>
+        <w:t>ESEMPI AVANZIATI – INSERIMENTO DI MATERIAL DESIGN NELL’APPLICAZIONE</w:t>
+      </w:r>
+    </w:p>
+    <w:p>
+      <w:pPr>
+        <w:jc w:val="both"/>
+      </w:pPr>
+      <w:r>
+        <w:t xml:space="preserve">Google mette a disposizione un pacchetto di componenti </w:t>
+      </w:r>
+      <w:r>
+        <w:t>chiamato “</w:t>
+      </w:r>
+      <w:proofErr w:type="spellStart"/>
+      <w:r>
+        <w:t>Material</w:t>
+      </w:r>
+      <w:proofErr w:type="spellEnd"/>
+      <w:r>
+        <w:t xml:space="preserve"> Design”</w:t>
+      </w:r>
+      <w:r>
+        <w:t xml:space="preserve"> da integrare nelle applicazioni </w:t>
+      </w:r>
+      <w:proofErr w:type="spellStart"/>
+      <w:r>
+        <w:t>angular</w:t>
+      </w:r>
+      <w:proofErr w:type="spellEnd"/>
+      <w:r>
+        <w:t xml:space="preserve"> 2 (ce ne sono anche altri, es. </w:t>
+      </w:r>
+      <w:proofErr w:type="spellStart"/>
+      <w:r>
+        <w:t>ng</w:t>
+      </w:r>
+      <w:proofErr w:type="spellEnd"/>
+      <w:r>
+        <w:t xml:space="preserve">-bootstrap e </w:t>
+      </w:r>
+      <w:proofErr w:type="spellStart"/>
+      <w:r>
+        <w:t>primefaces</w:t>
+      </w:r>
+      <w:proofErr w:type="spellEnd"/>
+      <w:r>
+        <w:t>).</w:t>
+      </w:r>
+    </w:p>
+    <w:p>
+      <w:pPr>
+        <w:jc w:val="both"/>
+      </w:pPr>
+      <w:r>
+        <w:t xml:space="preserve">Di seguito gli </w:t>
+      </w:r>
+      <w:proofErr w:type="spellStart"/>
+      <w:r>
+        <w:t>step</w:t>
+      </w:r>
+      <w:proofErr w:type="spellEnd"/>
+      <w:r>
+        <w:t xml:space="preserve"> fatti per integrare </w:t>
+      </w:r>
+      <w:proofErr w:type="spellStart"/>
+      <w:r>
+        <w:t>Material</w:t>
+      </w:r>
+      <w:proofErr w:type="spellEnd"/>
+      <w:r>
+        <w:t xml:space="preserve"> Design nella nostra applicazione </w:t>
+      </w:r>
+      <w:proofErr w:type="spellStart"/>
+      <w:r>
+        <w:t>Angular</w:t>
+      </w:r>
+      <w:proofErr w:type="spellEnd"/>
+      <w:r>
+        <w:t xml:space="preserve"> 2:</w:t>
+      </w:r>
+    </w:p>
+    <w:p>
+      <w:pPr>
+        <w:jc w:val="both"/>
+      </w:pPr>
+    </w:p>
+    <w:p>
+      <w:pPr>
+        <w:pStyle w:val="Paragrafoelenco"/>
+        <w:numPr>
+          <w:ilvl w:val="0"/>
+          <w:numId w:val="10"/>
+        </w:numPr>
+        <w:jc w:val="both"/>
+      </w:pPr>
+      <w:r>
+        <w:t xml:space="preserve">Lanciato comando </w:t>
+      </w:r>
+      <w:proofErr w:type="spellStart"/>
+      <w:r>
+        <w:t>npm</w:t>
+      </w:r>
+      <w:proofErr w:type="spellEnd"/>
+      <w:r>
+        <w:t xml:space="preserve"> </w:t>
+      </w:r>
+      <w:proofErr w:type="spellStart"/>
+      <w:r>
+        <w:t>install</w:t>
+      </w:r>
+      <w:proofErr w:type="spellEnd"/>
+      <w:r>
+        <w:t xml:space="preserve"> --</w:t>
+      </w:r>
+      <w:proofErr w:type="spellStart"/>
+      <w:r>
+        <w:t>save</w:t>
+      </w:r>
+      <w:proofErr w:type="spellEnd"/>
+      <w:r>
+        <w:t xml:space="preserve"> @</w:t>
+      </w:r>
+      <w:proofErr w:type="spellStart"/>
+      <w:r>
+        <w:t>angular</w:t>
+      </w:r>
+      <w:proofErr w:type="spellEnd"/>
+      <w:r>
+        <w:t>/</w:t>
+      </w:r>
+      <w:proofErr w:type="spellStart"/>
+      <w:r>
+        <w:t>material</w:t>
+      </w:r>
+      <w:proofErr w:type="spellEnd"/>
+    </w:p>
+    <w:p>
+      <w:pPr>
+        <w:pStyle w:val="Paragrafoelenco"/>
+        <w:numPr>
+          <w:ilvl w:val="0"/>
+          <w:numId w:val="10"/>
+        </w:numPr>
+        <w:jc w:val="both"/>
+      </w:pPr>
+      <w:r>
+        <w:t xml:space="preserve">Importo </w:t>
+      </w:r>
+      <w:proofErr w:type="spellStart"/>
+      <w:r>
+        <w:t>angular</w:t>
+      </w:r>
+      <w:proofErr w:type="spellEnd"/>
+      <w:r>
+        <w:t xml:space="preserve"> </w:t>
+      </w:r>
+      <w:proofErr w:type="spellStart"/>
+      <w:r>
+        <w:t>material</w:t>
+      </w:r>
+      <w:proofErr w:type="spellEnd"/>
+      <w:r>
+        <w:t xml:space="preserve"> nell’applicazione (</w:t>
+      </w:r>
+      <w:proofErr w:type="spellStart"/>
+      <w:r>
+        <w:t>a</w:t>
+      </w:r>
+      <w:r>
+        <w:t>pp.module.ts</w:t>
+      </w:r>
+      <w:proofErr w:type="spellEnd"/>
+      <w:r>
+        <w:t>)</w:t>
+      </w:r>
+    </w:p>
+    <w:p>
+      <w:pPr>
+        <w:ind w:left="708" w:firstLine="708"/>
+        <w:jc w:val="both"/>
+      </w:pPr>
+      <w:r>
+        <w:rPr>
+          <w:noProof/>
+          <w:lang w:eastAsia="it-IT"/>
+        </w:rPr>
+        <w:lastRenderedPageBreak/>
+        <mc:AlternateContent>
+          <mc:Choice Requires="wps">
+            <w:drawing>
+              <wp:anchor distT="0" distB="0" distL="114300" distR="114300" simplePos="0" relativeHeight="251661312" behindDoc="0" locked="0" layoutInCell="1" allowOverlap="1" wp14:anchorId="172EC1D9" wp14:editId="77CF5B60">
+                <wp:simplePos x="0" y="0"/>
+                <wp:positionH relativeFrom="column">
+                  <wp:posOffset>1047002</wp:posOffset>
+                </wp:positionH>
+                <wp:positionV relativeFrom="paragraph">
+                  <wp:posOffset>665344</wp:posOffset>
+                </wp:positionV>
+                <wp:extent cx="1323917" cy="145855"/>
+                <wp:effectExtent l="0" t="0" r="10160" b="26035"/>
+                <wp:wrapNone/>
+                <wp:docPr id="15" name="Rettangolo 15"/>
+                <wp:cNvGraphicFramePr/>
+                <a:graphic xmlns:a="http://schemas.openxmlformats.org/drawingml/2006/main">
+                  <a:graphicData uri="http://schemas.microsoft.com/office/word/2010/wordprocessingShape">
+                    <wps:wsp>
+                      <wps:cNvSpPr/>
+                      <wps:spPr>
+                        <a:xfrm>
+                          <a:off x="0" y="0"/>
+                          <a:ext cx="1323917" cy="145855"/>
+                        </a:xfrm>
+                        <a:prstGeom prst="rect">
+                          <a:avLst/>
+                        </a:prstGeom>
+                        <a:noFill/>
+                        <a:ln>
+                          <a:solidFill>
+                            <a:srgbClr val="FF0000"/>
+                          </a:solidFill>
+                        </a:ln>
+                      </wps:spPr>
+                      <wps:style>
+                        <a:lnRef idx="2">
+                          <a:schemeClr val="accent1">
+                            <a:shade val="50000"/>
+                          </a:schemeClr>
+                        </a:lnRef>
+                        <a:fillRef idx="1">
+                          <a:schemeClr val="accent1"/>
+                        </a:fillRef>
+                        <a:effectRef idx="0">
+                          <a:schemeClr val="accent1"/>
+                        </a:effectRef>
+                        <a:fontRef idx="minor">
+                          <a:schemeClr val="lt1"/>
+                        </a:fontRef>
+                      </wps:style>
+                      <wps:bodyPr rot="0" spcFirstLastPara="0" vertOverflow="overflow" horzOverflow="overflow" vert="horz" wrap="square" lIns="91440" tIns="45720" rIns="91440" bIns="45720" numCol="1" spcCol="0" rtlCol="0" fromWordArt="0" anchor="ctr" anchorCtr="0" forceAA="0" compatLnSpc="1">
+                        <a:prstTxWarp prst="textNoShape">
+                          <a:avLst/>
+                        </a:prstTxWarp>
+                        <a:noAutofit/>
+                      </wps:bodyPr>
+                    </wps:wsp>
+                  </a:graphicData>
+                </a:graphic>
+              </wp:anchor>
+            </w:drawing>
+          </mc:Choice>
+          <mc:Fallback>
+            <w:pict>
+              <v:rect id="Rettangolo 15" o:spid="_x0000_s1026" style="position:absolute;margin-left:82.45pt;margin-top:52.4pt;width:104.25pt;height:11.5pt;z-index:251661312;visibility:visible;mso-wrap-style:square;mso-wrap-distance-left:9pt;mso-wrap-distance-top:0;mso-wrap-distance-right:9pt;mso-wrap-distance-bottom:0;mso-position-horizontal:absolute;mso-position-horizontal-relative:text;mso-position-vertical:absolute;mso-position-vertical-relative:text;v-text-anchor:middle" o:gfxdata="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" filled="f" strokecolor="red" strokeweight="2pt"/>
+            </w:pict>
+          </mc:Fallback>
+        </mc:AlternateContent>
+      </w:r>
+      <w:r>
+        <w:rPr>
+          <w:noProof/>
+          <w:lang w:eastAsia="it-IT"/>
+        </w:rPr>
+        <w:drawing>
+          <wp:inline distT="0" distB="0" distL="0" distR="0" wp14:anchorId="68F15EE5" wp14:editId="0ED25C20">
+            <wp:extent cx="1866791" cy="936839"/>
+            <wp:effectExtent l="0" t="0" r="635" b="0"/>
+            <wp:docPr id="11" name="Immagine 11"/>
+            <wp:cNvGraphicFramePr>
+              <a:graphicFrameLocks xmlns:a="http://schemas.openxmlformats.org/drawingml/2006/main" noChangeAspect="1"/>
+            </wp:cNvGraphicFramePr>
+            <a:graphic xmlns:a="http://schemas.openxmlformats.org/drawingml/2006/main">
+              <a:graphicData uri="http://schemas.openxmlformats.org/drawingml/2006/picture">
+                <pic:pic xmlns:pic="http://schemas.openxmlformats.org/drawingml/2006/picture">
+                  <pic:nvPicPr>
+                    <pic:cNvPr id="0" name=""/>
+                    <pic:cNvPicPr/>
+                  </pic:nvPicPr>
+                  <pic:blipFill>
+                    <a:blip r:embed="rId28"/>
+                    <a:stretch>
+                      <a:fillRect/>
+                    </a:stretch>
+                  </pic:blipFill>
+                  <pic:spPr>
+                    <a:xfrm>
+                      <a:off x="0" y="0"/>
+                      <a:ext cx="1874230" cy="940572"/>
+                    </a:xfrm>
+                    <a:prstGeom prst="rect">
+                      <a:avLst/>
+                    </a:prstGeom>
+                  </pic:spPr>
+                </pic:pic>
+              </a:graphicData>
+            </a:graphic>
+          </wp:inline>
+        </w:drawing>
+      </w:r>
+    </w:p>
+    <w:p>
+      <w:pPr>
+        <w:jc w:val="both"/>
+      </w:pPr>
+    </w:p>
+    <w:p>
+      <w:pPr>
+        <w:pStyle w:val="Paragrafoelenco"/>
+        <w:numPr>
+          <w:ilvl w:val="0"/>
+          <w:numId w:val="15"/>
+        </w:numPr>
+        <w:jc w:val="both"/>
+      </w:pPr>
+      <w:r>
+        <w:t>Creato il file “</w:t>
+      </w:r>
+      <w:proofErr w:type="spellStart"/>
+      <w:r>
+        <w:t>material-style.scss</w:t>
+      </w:r>
+      <w:proofErr w:type="spellEnd"/>
+      <w:r>
+        <w:t>” contenente il tema che andremo per la nostra applicazione (copiato ed incollato dal sito ufficiale)</w:t>
+      </w:r>
+    </w:p>
+    <w:p>
+      <w:pPr>
+        <w:pStyle w:val="Paragrafoelenco"/>
+        <w:jc w:val="both"/>
+      </w:pPr>
+    </w:p>
+    <w:p>
+      <w:pPr>
+        <w:pStyle w:val="Paragrafoelenco"/>
+        <w:jc w:val="both"/>
+      </w:pPr>
+      <w:r>
+        <w:rPr>
+          <w:noProof/>
+          <w:lang w:eastAsia="it-IT"/>
+        </w:rPr>
+        <w:drawing>
+          <wp:inline distT="0" distB="0" distL="0" distR="0" wp14:anchorId="6DC0636F" wp14:editId="4EB7B0BC">
+            <wp:extent cx="2390564" cy="1413674"/>
+            <wp:effectExtent l="0" t="0" r="0" b="0"/>
+            <wp:docPr id="28" name="Immagine 28"/>
+            <wp:cNvGraphicFramePr>
+              <a:graphicFrameLocks xmlns:a="http://schemas.openxmlformats.org/drawingml/2006/main" noChangeAspect="1"/>
+            </wp:cNvGraphicFramePr>
+            <a:graphic xmlns:a="http://schemas.openxmlformats.org/drawingml/2006/main">
+              <a:graphicData uri="http://schemas.openxmlformats.org/drawingml/2006/picture">
+                <pic:pic xmlns:pic="http://schemas.openxmlformats.org/drawingml/2006/picture">
+                  <pic:nvPicPr>
+                    <pic:cNvPr id="0" name=""/>
+                    <pic:cNvPicPr/>
+                  </pic:nvPicPr>
+                  <pic:blipFill>
+                    <a:blip r:embed="rId29"/>
+                    <a:stretch>
+                      <a:fillRect/>
+                    </a:stretch>
+                  </pic:blipFill>
+                  <pic:spPr>
+                    <a:xfrm>
+                      <a:off x="0" y="0"/>
+                      <a:ext cx="2391121" cy="1414003"/>
+                    </a:xfrm>
+                    <a:prstGeom prst="rect">
+                      <a:avLst/>
+                    </a:prstGeom>
+                  </pic:spPr>
+                </pic:pic>
+              </a:graphicData>
+            </a:graphic>
+          </wp:inline>
+        </w:drawing>
+      </w:r>
+    </w:p>
+    <w:p>
+      <w:pPr>
+        <w:pStyle w:val="Paragrafoelenco"/>
+        <w:jc w:val="both"/>
+      </w:pPr>
+    </w:p>
+    <w:p>
+      <w:pPr>
+        <w:pStyle w:val="Paragrafoelenco"/>
+        <w:numPr>
+          <w:ilvl w:val="0"/>
+          <w:numId w:val="15"/>
+        </w:numPr>
+        <w:jc w:val="both"/>
+      </w:pPr>
+      <w:r>
+        <w:t xml:space="preserve">Aggiunto il nuovo file </w:t>
+      </w:r>
+      <w:proofErr w:type="spellStart"/>
+      <w:r>
+        <w:t>scss</w:t>
+      </w:r>
+      <w:proofErr w:type="spellEnd"/>
+      <w:r>
+        <w:t xml:space="preserve"> nel file “</w:t>
+      </w:r>
+      <w:proofErr w:type="spellStart"/>
+      <w:r>
+        <w:t>angular-cli.json</w:t>
+      </w:r>
+      <w:proofErr w:type="spellEnd"/>
+      <w:r>
+        <w:t>”</w:t>
+      </w:r>
+    </w:p>
+    <w:p>
+      <w:pPr>
+        <w:ind w:left="708"/>
+        <w:jc w:val="both"/>
+      </w:pPr>
+      <w:r>
+        <w:rPr>
+          <w:noProof/>
+          <w:lang w:eastAsia="it-IT"/>
+        </w:rPr>
+        <w:drawing>
+          <wp:inline distT="0" distB="0" distL="0" distR="0" wp14:anchorId="4C9977D5" wp14:editId="5B0FA915">
+            <wp:extent cx="1391234" cy="634888"/>
+            <wp:effectExtent l="0" t="0" r="0" b="0"/>
+            <wp:docPr id="27" name="Immagine 27"/>
+            <wp:cNvGraphicFramePr>
+              <a:graphicFrameLocks xmlns:a="http://schemas.openxmlformats.org/drawingml/2006/main" noChangeAspect="1"/>
+            </wp:cNvGraphicFramePr>
+            <a:graphic xmlns:a="http://schemas.openxmlformats.org/drawingml/2006/main">
+              <a:graphicData uri="http://schemas.openxmlformats.org/drawingml/2006/picture">
+                <pic:pic xmlns:pic="http://schemas.openxmlformats.org/drawingml/2006/picture">
+                  <pic:nvPicPr>
+                    <pic:cNvPr id="0" name=""/>
+                    <pic:cNvPicPr/>
+                  </pic:nvPicPr>
+                  <pic:blipFill>
+                    <a:blip r:embed="rId30"/>
+                    <a:stretch>
+                      <a:fillRect/>
+                    </a:stretch>
+                  </pic:blipFill>
+                  <pic:spPr>
+                    <a:xfrm>
+                      <a:off x="0" y="0"/>
+                      <a:ext cx="1393092" cy="635736"/>
+                    </a:xfrm>
+                    <a:prstGeom prst="rect">
+                      <a:avLst/>
+                    </a:prstGeom>
+                  </pic:spPr>
+                </pic:pic>
+              </a:graphicData>
+            </a:graphic>
+          </wp:inline>
+        </w:drawing>
+      </w:r>
+    </w:p>
+    <w:p>
+      <w:pPr>
+        <w:jc w:val="both"/>
+      </w:pPr>
+    </w:p>
+    <w:p>
+      <w:pPr>
+        <w:pStyle w:val="Paragrafoelenco"/>
+        <w:numPr>
+          <w:ilvl w:val="0"/>
+          <w:numId w:val="13"/>
+        </w:numPr>
+        <w:jc w:val="both"/>
+      </w:pPr>
+      <w:r>
+        <w:t xml:space="preserve">Modificato il </w:t>
+      </w:r>
+      <w:proofErr w:type="spellStart"/>
+      <w:r>
+        <w:t>template</w:t>
+      </w:r>
+      <w:proofErr w:type="spellEnd"/>
+      <w:r>
+        <w:t xml:space="preserve"> della </w:t>
+      </w:r>
+      <w:proofErr w:type="spellStart"/>
+      <w:r>
+        <w:t>dashboard</w:t>
+      </w:r>
+      <w:proofErr w:type="spellEnd"/>
+      <w:r>
+        <w:t xml:space="preserve">: sono stati inseriti alcuni componenti di </w:t>
+      </w:r>
+      <w:proofErr w:type="spellStart"/>
+      <w:r>
+        <w:t>material</w:t>
+      </w:r>
+      <w:proofErr w:type="spellEnd"/>
+      <w:r>
+        <w:t xml:space="preserve"> design di esempio</w:t>
+      </w:r>
+    </w:p>
+    <w:p>
+      <w:pPr>
+        <w:pStyle w:val="Paragrafoelenco"/>
+        <w:jc w:val="both"/>
+      </w:pPr>
+    </w:p>
+    <w:p>
+      <w:pPr>
+        <w:pStyle w:val="Paragrafoelenco"/>
+        <w:jc w:val="both"/>
+      </w:pPr>
+      <w:r>
+        <w:rPr>
+          <w:noProof/>
+          <w:lang w:eastAsia="it-IT"/>
+        </w:rPr>
+        <w:drawing>
+          <wp:inline distT="0" distB="0" distL="0" distR="0" wp14:anchorId="39B3C02B" wp14:editId="5292D22A">
+            <wp:extent cx="2610666" cy="1206111"/>
+            <wp:effectExtent l="0" t="0" r="0" b="0"/>
+            <wp:docPr id="34" name="Immagine 34"/>
+            <wp:cNvGraphicFramePr>
+              <a:graphicFrameLocks xmlns:a="http://schemas.openxmlformats.org/drawingml/2006/main" noChangeAspect="1"/>
+            </wp:cNvGraphicFramePr>
+            <a:graphic xmlns:a="http://schemas.openxmlformats.org/drawingml/2006/main">
+              <a:graphicData uri="http://schemas.openxmlformats.org/drawingml/2006/picture">
+                <pic:pic xmlns:pic="http://schemas.openxmlformats.org/drawingml/2006/picture">
+                  <pic:nvPicPr>
+                    <pic:cNvPr id="0" name=""/>
+                    <pic:cNvPicPr/>
+                  </pic:nvPicPr>
+                  <pic:blipFill>
+                    <a:blip r:embed="rId31"/>
+                    <a:stretch>
+                      <a:fillRect/>
+                    </a:stretch>
+                  </pic:blipFill>
+                  <pic:spPr>
+                    <a:xfrm>
+                      <a:off x="0" y="0"/>
+                      <a:ext cx="2610770" cy="1206159"/>
+                    </a:xfrm>
+                    <a:prstGeom prst="rect">
+                      <a:avLst/>
+                    </a:prstGeom>
+                  </pic:spPr>
+                </pic:pic>
+              </a:graphicData>
+            </a:graphic>
+          </wp:inline>
+        </w:drawing>
+      </w:r>
+    </w:p>
+    <w:p>
+      <w:pPr>
+        <w:pStyle w:val="Paragrafoelenco"/>
+        <w:jc w:val="both"/>
+      </w:pPr>
+    </w:p>
+    <w:p>
+      <w:pPr>
+        <w:pStyle w:val="Paragrafoelenco"/>
+        <w:numPr>
+          <w:ilvl w:val="0"/>
+          <w:numId w:val="13"/>
+        </w:numPr>
+        <w:jc w:val="both"/>
+      </w:pPr>
+      <w:r>
+        <w:t xml:space="preserve">Modificato il </w:t>
+      </w:r>
+      <w:proofErr w:type="spellStart"/>
+      <w:r>
+        <w:t>template</w:t>
+      </w:r>
+      <w:proofErr w:type="spellEnd"/>
+      <w:r>
+        <w:t xml:space="preserve"> del componente relativo al menu (</w:t>
+      </w:r>
+      <w:r>
+        <w:t>menu.component.html</w:t>
+      </w:r>
+      <w:r>
+        <w:t xml:space="preserve">) in modo da utilizzare i componenti forniti da </w:t>
+      </w:r>
+      <w:proofErr w:type="spellStart"/>
+      <w:r>
+        <w:t>Material</w:t>
+      </w:r>
+      <w:proofErr w:type="spellEnd"/>
+      <w:r>
+        <w:t xml:space="preserve"> Design</w:t>
+      </w:r>
+    </w:p>
+    <w:p>
+      <w:pPr>
+        <w:ind w:left="360"/>
+        <w:jc w:val="both"/>
+      </w:pPr>
+      <w:r>
+        <w:t>DA</w:t>
+      </w:r>
+      <w:r>
+        <w:tab/>
+      </w:r>
+      <w:r>
+        <w:tab/>
+        <w:t xml:space="preserve"> </w:t>
+      </w:r>
+      <w:r>
+        <w:rPr>
+          <w:noProof/>
+          <w:lang w:eastAsia="it-IT"/>
+        </w:rPr>
+        <w:drawing>
+          <wp:inline distT="0" distB="0" distL="0" distR="0" wp14:anchorId="1DF7622D" wp14:editId="219795C7">
+            <wp:extent cx="2038533" cy="465615"/>
+            <wp:effectExtent l="0" t="0" r="0" b="0"/>
+            <wp:docPr id="18" name="Immagine 18"/>
+            <wp:cNvGraphicFramePr>
+              <a:graphicFrameLocks xmlns:a="http://schemas.openxmlformats.org/drawingml/2006/main" noChangeAspect="1"/>
+            </wp:cNvGraphicFramePr>
+            <a:graphic xmlns:a="http://schemas.openxmlformats.org/drawingml/2006/main">
+              <a:graphicData uri="http://schemas.openxmlformats.org/drawingml/2006/picture">
+                <pic:pic xmlns:pic="http://schemas.openxmlformats.org/drawingml/2006/picture">
+                  <pic:nvPicPr>
+                    <pic:cNvPr id="0" name=""/>
+                    <pic:cNvPicPr/>
+                  </pic:nvPicPr>
+                  <pic:blipFill>
+                    <a:blip r:embed="rId32"/>
+                    <a:stretch>
+                      <a:fillRect/>
+                    </a:stretch>
+                  </pic:blipFill>
+                  <pic:spPr>
+                    <a:xfrm>
+                      <a:off x="0" y="0"/>
+                      <a:ext cx="2039949" cy="465938"/>
+                    </a:xfrm>
+                    <a:prstGeom prst="rect">
+                      <a:avLst/>
+                    </a:prstGeom>
+                  </pic:spPr>
+                </pic:pic>
+              </a:graphicData>
+            </a:graphic>
+          </wp:inline>
+        </w:drawing>
+      </w:r>
+      <w:r>
+        <w:tab/>
+        <w:t>A</w:t>
+      </w:r>
+      <w:r>
+        <w:tab/>
+      </w:r>
+      <w:r>
+        <w:t xml:space="preserve"> </w:t>
+      </w:r>
+      <w:r>
+        <w:rPr>
+          <w:noProof/>
+          <w:lang w:eastAsia="it-IT"/>
+        </w:rPr>
+        <w:drawing>
+          <wp:inline distT="0" distB="0" distL="0" distR="0" wp14:anchorId="4415728D" wp14:editId="57F7DC03">
+            <wp:extent cx="2440497" cy="1099524"/>
+            <wp:effectExtent l="0" t="0" r="0" b="5715"/>
+            <wp:docPr id="33" name="Immagine 33"/>
+            <wp:cNvGraphicFramePr>
+              <a:graphicFrameLocks xmlns:a="http://schemas.openxmlformats.org/drawingml/2006/main" noChangeAspect="1"/>
+            </wp:cNvGraphicFramePr>
+            <a:graphic xmlns:a="http://schemas.openxmlformats.org/drawingml/2006/main">
+              <a:graphicData uri="http://schemas.openxmlformats.org/drawingml/2006/picture">
+                <pic:pic xmlns:pic="http://schemas.openxmlformats.org/drawingml/2006/picture">
+                  <pic:nvPicPr>
+                    <pic:cNvPr id="0" name=""/>
+                    <pic:cNvPicPr/>
+                  </pic:nvPicPr>
+                  <pic:blipFill>
+                    <a:blip r:embed="rId33"/>
+                    <a:stretch>
+                      <a:fillRect/>
+                    </a:stretch>
+                  </pic:blipFill>
+                  <pic:spPr>
+                    <a:xfrm>
+                      <a:off x="0" y="0"/>
+                      <a:ext cx="2443066" cy="1100682"/>
+                    </a:xfrm>
+                    <a:prstGeom prst="rect">
+                      <a:avLst/>
+                    </a:prstGeom>
+                  </pic:spPr>
+                </pic:pic>
+              </a:graphicData>
+            </a:graphic>
+          </wp:inline>
+        </w:drawing>
+      </w:r>
+    </w:p>
+    <w:p>
+      <w:pPr>
+        <w:ind w:left="360"/>
+        <w:jc w:val="both"/>
+      </w:pPr>
+    </w:p>
+    <w:p>
+      <w:pPr>
+        <w:pStyle w:val="Paragrafoelenco"/>
+        <w:numPr>
+          <w:ilvl w:val="0"/>
+          <w:numId w:val="13"/>
+        </w:numPr>
+        <w:jc w:val="both"/>
+      </w:pPr>
+      <w:r>
+        <w:t xml:space="preserve">Modificato il </w:t>
+      </w:r>
+      <w:proofErr w:type="spellStart"/>
+      <w:r>
+        <w:t>temp</w:t>
+      </w:r>
+      <w:r>
+        <w:t>late</w:t>
+      </w:r>
+      <w:proofErr w:type="spellEnd"/>
+      <w:r>
+        <w:t xml:space="preserve"> del componente relativo alla ricerca </w:t>
+      </w:r>
+      <w:r>
+        <w:t>(</w:t>
+      </w:r>
+      <w:r>
+        <w:t>ricerca</w:t>
+      </w:r>
+      <w:r>
+        <w:t>.component.html</w:t>
+      </w:r>
+      <w:r>
+        <w:t xml:space="preserve">) in modo da utilizzare i componenti forniti da </w:t>
+      </w:r>
+      <w:proofErr w:type="spellStart"/>
+      <w:r>
+        <w:t>Material</w:t>
+      </w:r>
+      <w:proofErr w:type="spellEnd"/>
+      <w:r>
+        <w:t xml:space="preserve"> Design</w:t>
+      </w:r>
+    </w:p>
+    <w:p>
+      <w:pPr>
+        <w:ind w:left="1776" w:firstLine="348"/>
+        <w:jc w:val="both"/>
+      </w:pPr>
+      <w:r>
+        <w:rPr>
+          <w:noProof/>
+          <w:lang w:eastAsia="it-IT"/>
+        </w:rPr>
+        <w:lastRenderedPageBreak/>
+        <w:drawing>
+          <wp:inline distT="0" distB="0" distL="0" distR="0" wp14:anchorId="77E0F651" wp14:editId="69DAFBB9">
+            <wp:extent cx="2703931" cy="1190630"/>
+            <wp:effectExtent l="0" t="0" r="1270" b="0"/>
+            <wp:docPr id="35" name="Immagine 35"/>
+            <wp:cNvGraphicFramePr>
+              <a:graphicFrameLocks xmlns:a="http://schemas.openxmlformats.org/drawingml/2006/main" noChangeAspect="1"/>
+            </wp:cNvGraphicFramePr>
+            <a:graphic xmlns:a="http://schemas.openxmlformats.org/drawingml/2006/main">
+              <a:graphicData uri="http://schemas.openxmlformats.org/drawingml/2006/picture">
+                <pic:pic xmlns:pic="http://schemas.openxmlformats.org/drawingml/2006/picture">
+                  <pic:nvPicPr>
+                    <pic:cNvPr id="0" name=""/>
+                    <pic:cNvPicPr/>
+                  </pic:nvPicPr>
+                  <pic:blipFill>
+                    <a:blip r:embed="rId34"/>
+                    <a:stretch>
+                      <a:fillRect/>
+                    </a:stretch>
+                  </pic:blipFill>
+                  <pic:spPr>
+                    <a:xfrm>
+                      <a:off x="0" y="0"/>
+                      <a:ext cx="2706124" cy="1191596"/>
+                    </a:xfrm>
+                    <a:prstGeom prst="rect">
+                      <a:avLst/>
+                    </a:prstGeom>
+                  </pic:spPr>
+                </pic:pic>
+              </a:graphicData>
+            </a:graphic>
+          </wp:inline>
+        </w:drawing>
+      </w:r>
+    </w:p>
+    <w:p>
+      <w:pPr>
+        <w:ind w:left="1776" w:firstLine="348"/>
+        <w:jc w:val="both"/>
+      </w:pPr>
+    </w:p>
+    <w:p>
+      <w:pPr>
+        <w:pStyle w:val="Paragrafoelenco"/>
+        <w:numPr>
+          <w:ilvl w:val="0"/>
+          <w:numId w:val="13"/>
+        </w:numPr>
+        <w:jc w:val="both"/>
+      </w:pPr>
+      <w:r>
+        <w:t xml:space="preserve">Modificato il </w:t>
+      </w:r>
+      <w:proofErr w:type="spellStart"/>
+      <w:r>
+        <w:t>templa</w:t>
+      </w:r>
+      <w:r>
+        <w:t>te</w:t>
+      </w:r>
+      <w:proofErr w:type="spellEnd"/>
+      <w:r>
+        <w:t xml:space="preserve"> del componente relativo ai risultati </w:t>
+      </w:r>
+      <w:r>
+        <w:t>(risultati</w:t>
+      </w:r>
+      <w:r>
+        <w:t>.component.html</w:t>
+      </w:r>
+      <w:r>
+        <w:t xml:space="preserve">) in modo da utilizzare i componenti forniti da </w:t>
+      </w:r>
+      <w:proofErr w:type="spellStart"/>
+      <w:r>
+        <w:t>Material</w:t>
+      </w:r>
+      <w:proofErr w:type="spellEnd"/>
+      <w:r>
+        <w:t xml:space="preserve"> Design</w:t>
+      </w:r>
+    </w:p>
+    <w:p>
+      <w:pPr>
+        <w:ind w:left="1776" w:firstLine="348"/>
+        <w:jc w:val="both"/>
       </w:pPr>
       <w:bookmarkStart w:id="0" w:name="_GoBack"/>
+      <w:r>
+        <w:rPr>
+          <w:noProof/>
+          <w:lang w:eastAsia="it-IT"/>
+        </w:rPr>
+        <w:drawing>
+          <wp:inline distT="0" distB="0" distL="0" distR="0" wp14:anchorId="0B5F35DD" wp14:editId="0A0FDC04">
+            <wp:extent cx="3966140" cy="434716"/>
+            <wp:effectExtent l="0" t="0" r="0" b="3810"/>
+            <wp:docPr id="36" name="Immagine 36"/>
+            <wp:cNvGraphicFramePr>
+              <a:graphicFrameLocks xmlns:a="http://schemas.openxmlformats.org/drawingml/2006/main" noChangeAspect="1"/>
+            </wp:cNvGraphicFramePr>
+            <a:graphic xmlns:a="http://schemas.openxmlformats.org/drawingml/2006/main">
+              <a:graphicData uri="http://schemas.openxmlformats.org/drawingml/2006/picture">
+                <pic:pic xmlns:pic="http://schemas.openxmlformats.org/drawingml/2006/picture">
+                  <pic:nvPicPr>
+                    <pic:cNvPr id="0" name=""/>
+                    <pic:cNvPicPr/>
+                  </pic:nvPicPr>
+                  <pic:blipFill>
+                    <a:blip r:embed="rId35"/>
+                    <a:stretch>
+                      <a:fillRect/>
+                    </a:stretch>
+                  </pic:blipFill>
+                  <pic:spPr>
+                    <a:xfrm>
+                      <a:off x="0" y="0"/>
+                      <a:ext cx="3966024" cy="434703"/>
+                    </a:xfrm>
+                    <a:prstGeom prst="rect">
+                      <a:avLst/>
+                    </a:prstGeom>
+                  </pic:spPr>
+                </pic:pic>
+              </a:graphicData>
+            </a:graphic>
+          </wp:inline>
+        </w:drawing>
+      </w:r>
       <w:bookmarkEnd w:id="0"/>
-    </w:p>
-    <w:p>
-      <w:pPr>
-        <w:pStyle w:val="Paragrafoelenco"/>
-      </w:pPr>
-      <w:hyperlink r:id="rId28" w:history="1">
-        <w:r>
-          <w:rPr>
-            <w:rStyle w:val="Collegamentoipertestuale"/>
-          </w:rPr>
-          <w:t>https://www.sitepoint.com/angular-2-tutorial/</w:t>
-        </w:r>
-      </w:hyperlink>
-    </w:p>
-    <w:p>
-      <w:pPr>
-        <w:pStyle w:val="Paragrafoelenco"/>
-        <w:rPr>
-          <w:rStyle w:val="Collegamentoipertestuale"/>
-        </w:rPr>
-      </w:pPr>
-      <w:hyperlink r:id="rId29" w:history="1">
-        <w:r>
-          <w:rPr>
-            <w:rStyle w:val="Collegamentoipertestuale"/>
-          </w:rPr>
-          <w:t>https://www.sitepoint.com/ultimate-angular-cli-reference/</w:t>
-        </w:r>
-      </w:hyperlink>
-    </w:p>
-    <w:p>
-      <w:pPr>
-        <w:pStyle w:val="Paragrafoelenco"/>
-      </w:pPr>
-      <w:hyperlink r:id="rId30" w:history="1">
-        <w:r>
-          <w:rPr>
-            <w:rStyle w:val="Collegamentoipertestuale"/>
-          </w:rPr>
-          <w:t>https://github.com/angular/angular-cli/issues/641</w:t>
-        </w:r>
-      </w:hyperlink>
-    </w:p>
-    <w:p>
-      <w:pPr>
-        <w:pStyle w:val="Paragrafoelenco"/>
-      </w:pPr>
-      <w:hyperlink r:id="rId31" w:anchor="/datatable" w:history="1">
-        <w:r>
-          <w:rPr>
-            <w:rStyle w:val="Collegamentoipertestuale"/>
-          </w:rPr>
-          <w:t>http://www.primefaces.org/primeng/#/datatable</w:t>
-        </w:r>
-      </w:hyperlink>
-    </w:p>
-    <w:p>
-      <w:pPr>
-        <w:pStyle w:val="Paragrafoelenco"/>
-      </w:pPr>
     </w:p>
     <w:sectPr>
       <w:pgSz w:w="11906" w:h="16838"/>
@@ -2737,6 +3578,232 @@
 <file path=word/numbering.xml><?xml version="1.0" encoding="utf-8"?>
 <w:numbering xmlns:wpc="http://schemas.microsoft.com/office/word/2010/wordprocessingCanvas" xmlns:mc="http://schemas.openxmlformats.org/markup-compatibility/2006" xmlns:o="urn:schemas-microsoft-com:office:office" xmlns:r="http://schemas.openxmlformats.org/officeDocument/2006/relationships" xmlns:m="http://schemas.openxmlformats.org/officeDocument/2006/math" xmlns:v="urn:schemas-microsoft-com:vml" xmlns:wp14="http://schemas.microsoft.com/office/word/2010/wordprocessingDrawing" xmlns:wp="http://schemas.openxmlformats.org/drawingml/2006/wordprocessingDrawing" xmlns:w10="urn:schemas-microsoft-com:office:word" xmlns:w="http://schemas.openxmlformats.org/wordprocessingml/2006/main" xmlns:w14="http://schemas.microsoft.com/office/word/2010/wordml" xmlns:wpg="http://schemas.microsoft.com/office/word/2010/wordprocessingGroup" xmlns:wpi="http://schemas.microsoft.com/office/word/2010/wordprocessingInk" xmlns:wne="http://schemas.microsoft.com/office/word/2006/wordml" xmlns:wps="http://schemas.microsoft.com/office/word/2010/wordprocessingShape" mc:Ignorable="w14 wp14">
   <w:abstractNum w:abstractNumId="0">
+    <w:nsid w:val="014D129F"/>
+    <w:multiLevelType w:val="hybridMultilevel"/>
+    <w:tmpl w:val="4D6A34A2"/>
+    <w:lvl w:ilvl="0" w:tplc="04100001">
+      <w:start w:val="1"/>
+      <w:numFmt w:val="bullet"/>
+      <w:lvlText w:val=""/>
+      <w:lvlJc w:val="left"/>
+      <w:pPr>
+        <w:ind w:left="720" w:hanging="360"/>
+      </w:pPr>
+      <w:rPr>
+        <w:rFonts w:ascii="Symbol" w:hAnsi="Symbol" w:hint="default"/>
+      </w:rPr>
+    </w:lvl>
+    <w:lvl w:ilvl="1" w:tplc="04100003" w:tentative="1">
+      <w:start w:val="1"/>
+      <w:numFmt w:val="bullet"/>
+      <w:lvlText w:val="o"/>
+      <w:lvlJc w:val="left"/>
+      <w:pPr>
+        <w:ind w:left="1440" w:hanging="360"/>
+      </w:pPr>
+      <w:rPr>
+        <w:rFonts w:ascii="Courier New" w:hAnsi="Courier New" w:cs="Courier New" w:hint="default"/>
+      </w:rPr>
+    </w:lvl>
+    <w:lvl w:ilvl="2" w:tplc="04100005" w:tentative="1">
+      <w:start w:val="1"/>
+      <w:numFmt w:val="bullet"/>
+      <w:lvlText w:val=""/>
+      <w:lvlJc w:val="left"/>
+      <w:pPr>
+        <w:ind w:left="2160" w:hanging="360"/>
+      </w:pPr>
+      <w:rPr>
+        <w:rFonts w:ascii="Wingdings" w:hAnsi="Wingdings" w:hint="default"/>
+      </w:rPr>
+    </w:lvl>
+    <w:lvl w:ilvl="3" w:tplc="04100001" w:tentative="1">
+      <w:start w:val="1"/>
+      <w:numFmt w:val="bullet"/>
+      <w:lvlText w:val=""/>
+      <w:lvlJc w:val="left"/>
+      <w:pPr>
+        <w:ind w:left="2880" w:hanging="360"/>
+      </w:pPr>
+      <w:rPr>
+        <w:rFonts w:ascii="Symbol" w:hAnsi="Symbol" w:hint="default"/>
+      </w:rPr>
+    </w:lvl>
+    <w:lvl w:ilvl="4" w:tplc="04100003" w:tentative="1">
+      <w:start w:val="1"/>
+      <w:numFmt w:val="bullet"/>
+      <w:lvlText w:val="o"/>
+      <w:lvlJc w:val="left"/>
+      <w:pPr>
+        <w:ind w:left="3600" w:hanging="360"/>
+      </w:pPr>
+      <w:rPr>
+        <w:rFonts w:ascii="Courier New" w:hAnsi="Courier New" w:cs="Courier New" w:hint="default"/>
+      </w:rPr>
+    </w:lvl>
+    <w:lvl w:ilvl="5" w:tplc="04100005" w:tentative="1">
+      <w:start w:val="1"/>
+      <w:numFmt w:val="bullet"/>
+      <w:lvlText w:val=""/>
+      <w:lvlJc w:val="left"/>
+      <w:pPr>
+        <w:ind w:left="4320" w:hanging="360"/>
+      </w:pPr>
+      <w:rPr>
+        <w:rFonts w:ascii="Wingdings" w:hAnsi="Wingdings" w:hint="default"/>
+      </w:rPr>
+    </w:lvl>
+    <w:lvl w:ilvl="6" w:tplc="04100001" w:tentative="1">
+      <w:start w:val="1"/>
+      <w:numFmt w:val="bullet"/>
+      <w:lvlText w:val=""/>
+      <w:lvlJc w:val="left"/>
+      <w:pPr>
+        <w:ind w:left="5040" w:hanging="360"/>
+      </w:pPr>
+      <w:rPr>
+        <w:rFonts w:ascii="Symbol" w:hAnsi="Symbol" w:hint="default"/>
+      </w:rPr>
+    </w:lvl>
+    <w:lvl w:ilvl="7" w:tplc="04100003" w:tentative="1">
+      <w:start w:val="1"/>
+      <w:numFmt w:val="bullet"/>
+      <w:lvlText w:val="o"/>
+      <w:lvlJc w:val="left"/>
+      <w:pPr>
+        <w:ind w:left="5760" w:hanging="360"/>
+      </w:pPr>
+      <w:rPr>
+        <w:rFonts w:ascii="Courier New" w:hAnsi="Courier New" w:cs="Courier New" w:hint="default"/>
+      </w:rPr>
+    </w:lvl>
+    <w:lvl w:ilvl="8" w:tplc="04100005" w:tentative="1">
+      <w:start w:val="1"/>
+      <w:numFmt w:val="bullet"/>
+      <w:lvlText w:val=""/>
+      <w:lvlJc w:val="left"/>
+      <w:pPr>
+        <w:ind w:left="6480" w:hanging="360"/>
+      </w:pPr>
+      <w:rPr>
+        <w:rFonts w:ascii="Wingdings" w:hAnsi="Wingdings" w:hint="default"/>
+      </w:rPr>
+    </w:lvl>
+  </w:abstractNum>
+  <w:abstractNum w:abstractNumId="1">
+    <w:nsid w:val="236E66AC"/>
+    <w:multiLevelType w:val="hybridMultilevel"/>
+    <w:tmpl w:val="2040A224"/>
+    <w:lvl w:ilvl="0" w:tplc="04100001">
+      <w:start w:val="1"/>
+      <w:numFmt w:val="bullet"/>
+      <w:lvlText w:val=""/>
+      <w:lvlJc w:val="left"/>
+      <w:pPr>
+        <w:ind w:left="1068" w:hanging="360"/>
+      </w:pPr>
+      <w:rPr>
+        <w:rFonts w:ascii="Symbol" w:hAnsi="Symbol" w:hint="default"/>
+      </w:rPr>
+    </w:lvl>
+    <w:lvl w:ilvl="1" w:tplc="04100003" w:tentative="1">
+      <w:start w:val="1"/>
+      <w:numFmt w:val="bullet"/>
+      <w:lvlText w:val="o"/>
+      <w:lvlJc w:val="left"/>
+      <w:pPr>
+        <w:ind w:left="1788" w:hanging="360"/>
+      </w:pPr>
+      <w:rPr>
+        <w:rFonts w:ascii="Courier New" w:hAnsi="Courier New" w:cs="Courier New" w:hint="default"/>
+      </w:rPr>
+    </w:lvl>
+    <w:lvl w:ilvl="2" w:tplc="04100005" w:tentative="1">
+      <w:start w:val="1"/>
+      <w:numFmt w:val="bullet"/>
+      <w:lvlText w:val=""/>
+      <w:lvlJc w:val="left"/>
+      <w:pPr>
+        <w:ind w:left="2508" w:hanging="360"/>
+      </w:pPr>
+      <w:rPr>
+        <w:rFonts w:ascii="Wingdings" w:hAnsi="Wingdings" w:hint="default"/>
+      </w:rPr>
+    </w:lvl>
+    <w:lvl w:ilvl="3" w:tplc="04100001" w:tentative="1">
+      <w:start w:val="1"/>
+      <w:numFmt w:val="bullet"/>
+      <w:lvlText w:val=""/>
+      <w:lvlJc w:val="left"/>
+      <w:pPr>
+        <w:ind w:left="3228" w:hanging="360"/>
+      </w:pPr>
+      <w:rPr>
+        <w:rFonts w:ascii="Symbol" w:hAnsi="Symbol" w:hint="default"/>
+      </w:rPr>
+    </w:lvl>
+    <w:lvl w:ilvl="4" w:tplc="04100003" w:tentative="1">
+      <w:start w:val="1"/>
+      <w:numFmt w:val="bullet"/>
+      <w:lvlText w:val="o"/>
+      <w:lvlJc w:val="left"/>
+      <w:pPr>
+        <w:ind w:left="3948" w:hanging="360"/>
+      </w:pPr>
+      <w:rPr>
+        <w:rFonts w:ascii="Courier New" w:hAnsi="Courier New" w:cs="Courier New" w:hint="default"/>
+      </w:rPr>
+    </w:lvl>
+    <w:lvl w:ilvl="5" w:tplc="04100005" w:tentative="1">
+      <w:start w:val="1"/>
+      <w:numFmt w:val="bullet"/>
+      <w:lvlText w:val=""/>
+      <w:lvlJc w:val="left"/>
+      <w:pPr>
+        <w:ind w:left="4668" w:hanging="360"/>
+      </w:pPr>
+      <w:rPr>
+        <w:rFonts w:ascii="Wingdings" w:hAnsi="Wingdings" w:hint="default"/>
+      </w:rPr>
+    </w:lvl>
+    <w:lvl w:ilvl="6" w:tplc="04100001" w:tentative="1">
+      <w:start w:val="1"/>
+      <w:numFmt w:val="bullet"/>
+      <w:lvlText w:val=""/>
+      <w:lvlJc w:val="left"/>
+      <w:pPr>
+        <w:ind w:left="5388" w:hanging="360"/>
+      </w:pPr>
+      <w:rPr>
+        <w:rFonts w:ascii="Symbol" w:hAnsi="Symbol" w:hint="default"/>
+      </w:rPr>
+    </w:lvl>
+    <w:lvl w:ilvl="7" w:tplc="04100003" w:tentative="1">
+      <w:start w:val="1"/>
+      <w:numFmt w:val="bullet"/>
+      <w:lvlText w:val="o"/>
+      <w:lvlJc w:val="left"/>
+      <w:pPr>
+        <w:ind w:left="6108" w:hanging="360"/>
+      </w:pPr>
+      <w:rPr>
+        <w:rFonts w:ascii="Courier New" w:hAnsi="Courier New" w:cs="Courier New" w:hint="default"/>
+      </w:rPr>
+    </w:lvl>
+    <w:lvl w:ilvl="8" w:tplc="04100005" w:tentative="1">
+      <w:start w:val="1"/>
+      <w:numFmt w:val="bullet"/>
+      <w:lvlText w:val=""/>
+      <w:lvlJc w:val="left"/>
+      <w:pPr>
+        <w:ind w:left="6828" w:hanging="360"/>
+      </w:pPr>
+      <w:rPr>
+        <w:rFonts w:ascii="Wingdings" w:hAnsi="Wingdings" w:hint="default"/>
+      </w:rPr>
+    </w:lvl>
+  </w:abstractNum>
+  <w:abstractNum w:abstractNumId="2">
     <w:nsid w:val="3F77706F"/>
     <w:multiLevelType w:val="hybridMultilevel"/>
     <w:tmpl w:val="59F213F0"/>
@@ -2849,10 +3916,10 @@
       </w:rPr>
     </w:lvl>
   </w:abstractNum>
-  <w:abstractNum w:abstractNumId="1">
+  <w:abstractNum w:abstractNumId="3">
     <w:nsid w:val="471B1392"/>
     <w:multiLevelType w:val="hybridMultilevel"/>
-    <w:tmpl w:val="28C0BF4A"/>
+    <w:tmpl w:val="29120BD4"/>
     <w:lvl w:ilvl="0" w:tplc="04100001">
       <w:start w:val="1"/>
       <w:numFmt w:val="bullet"/>
@@ -2962,7 +4029,120 @@
       </w:rPr>
     </w:lvl>
   </w:abstractNum>
-  <w:abstractNum w:abstractNumId="2">
+  <w:abstractNum w:abstractNumId="4">
+    <w:nsid w:val="55171027"/>
+    <w:multiLevelType w:val="hybridMultilevel"/>
+    <w:tmpl w:val="302A2DD4"/>
+    <w:lvl w:ilvl="0" w:tplc="04100001">
+      <w:start w:val="1"/>
+      <w:numFmt w:val="bullet"/>
+      <w:lvlText w:val=""/>
+      <w:lvlJc w:val="left"/>
+      <w:pPr>
+        <w:ind w:left="720" w:hanging="360"/>
+      </w:pPr>
+      <w:rPr>
+        <w:rFonts w:ascii="Symbol" w:hAnsi="Symbol" w:hint="default"/>
+      </w:rPr>
+    </w:lvl>
+    <w:lvl w:ilvl="1" w:tplc="04100003" w:tentative="1">
+      <w:start w:val="1"/>
+      <w:numFmt w:val="bullet"/>
+      <w:lvlText w:val="o"/>
+      <w:lvlJc w:val="left"/>
+      <w:pPr>
+        <w:ind w:left="1440" w:hanging="360"/>
+      </w:pPr>
+      <w:rPr>
+        <w:rFonts w:ascii="Courier New" w:hAnsi="Courier New" w:cs="Courier New" w:hint="default"/>
+      </w:rPr>
+    </w:lvl>
+    <w:lvl w:ilvl="2" w:tplc="04100005" w:tentative="1">
+      <w:start w:val="1"/>
+      <w:numFmt w:val="bullet"/>
+      <w:lvlText w:val=""/>
+      <w:lvlJc w:val="left"/>
+      <w:pPr>
+        <w:ind w:left="2160" w:hanging="360"/>
+      </w:pPr>
+      <w:rPr>
+        <w:rFonts w:ascii="Wingdings" w:hAnsi="Wingdings" w:hint="default"/>
+      </w:rPr>
+    </w:lvl>
+    <w:lvl w:ilvl="3" w:tplc="04100001" w:tentative="1">
+      <w:start w:val="1"/>
+      <w:numFmt w:val="bullet"/>
+      <w:lvlText w:val=""/>
+      <w:lvlJc w:val="left"/>
+      <w:pPr>
+        <w:ind w:left="2880" w:hanging="360"/>
+      </w:pPr>
+      <w:rPr>
+        <w:rFonts w:ascii="Symbol" w:hAnsi="Symbol" w:hint="default"/>
+      </w:rPr>
+    </w:lvl>
+    <w:lvl w:ilvl="4" w:tplc="04100003" w:tentative="1">
+      <w:start w:val="1"/>
+      <w:numFmt w:val="bullet"/>
+      <w:lvlText w:val="o"/>
+      <w:lvlJc w:val="left"/>
+      <w:pPr>
+        <w:ind w:left="3600" w:hanging="360"/>
+      </w:pPr>
+      <w:rPr>
+        <w:rFonts w:ascii="Courier New" w:hAnsi="Courier New" w:cs="Courier New" w:hint="default"/>
+      </w:rPr>
+    </w:lvl>
+    <w:lvl w:ilvl="5" w:tplc="04100005" w:tentative="1">
+      <w:start w:val="1"/>
+      <w:numFmt w:val="bullet"/>
+      <w:lvlText w:val=""/>
+      <w:lvlJc w:val="left"/>
+      <w:pPr>
+        <w:ind w:left="4320" w:hanging="360"/>
+      </w:pPr>
+      <w:rPr>
+        <w:rFonts w:ascii="Wingdings" w:hAnsi="Wingdings" w:hint="default"/>
+      </w:rPr>
+    </w:lvl>
+    <w:lvl w:ilvl="6" w:tplc="04100001" w:tentative="1">
+      <w:start w:val="1"/>
+      <w:numFmt w:val="bullet"/>
+      <w:lvlText w:val=""/>
+      <w:lvlJc w:val="left"/>
+      <w:pPr>
+        <w:ind w:left="5040" w:hanging="360"/>
+      </w:pPr>
+      <w:rPr>
+        <w:rFonts w:ascii="Symbol" w:hAnsi="Symbol" w:hint="default"/>
+      </w:rPr>
+    </w:lvl>
+    <w:lvl w:ilvl="7" w:tplc="04100003" w:tentative="1">
+      <w:start w:val="1"/>
+      <w:numFmt w:val="bullet"/>
+      <w:lvlText w:val="o"/>
+      <w:lvlJc w:val="left"/>
+      <w:pPr>
+        <w:ind w:left="5760" w:hanging="360"/>
+      </w:pPr>
+      <w:rPr>
+        <w:rFonts w:ascii="Courier New" w:hAnsi="Courier New" w:cs="Courier New" w:hint="default"/>
+      </w:rPr>
+    </w:lvl>
+    <w:lvl w:ilvl="8" w:tplc="04100005" w:tentative="1">
+      <w:start w:val="1"/>
+      <w:numFmt w:val="bullet"/>
+      <w:lvlText w:val=""/>
+      <w:lvlJc w:val="left"/>
+      <w:pPr>
+        <w:ind w:left="6480" w:hanging="360"/>
+      </w:pPr>
+      <w:rPr>
+        <w:rFonts w:ascii="Wingdings" w:hAnsi="Wingdings" w:hint="default"/>
+      </w:rPr>
+    </w:lvl>
+  </w:abstractNum>
+  <w:abstractNum w:abstractNumId="5">
     <w:nsid w:val="6DF113B6"/>
     <w:multiLevelType w:val="multilevel"/>
     <w:tmpl w:val="AF62C666"/>
@@ -3087,38 +4267,163 @@
       </w:pPr>
     </w:lvl>
   </w:abstractNum>
+  <w:abstractNum w:abstractNumId="6">
+    <w:nsid w:val="6F096F7D"/>
+    <w:multiLevelType w:val="hybridMultilevel"/>
+    <w:tmpl w:val="C6CC13F2"/>
+    <w:lvl w:ilvl="0" w:tplc="04100001">
+      <w:start w:val="1"/>
+      <w:numFmt w:val="bullet"/>
+      <w:lvlText w:val=""/>
+      <w:lvlJc w:val="left"/>
+      <w:pPr>
+        <w:ind w:left="360" w:hanging="360"/>
+      </w:pPr>
+      <w:rPr>
+        <w:rFonts w:ascii="Symbol" w:hAnsi="Symbol" w:hint="default"/>
+      </w:rPr>
+    </w:lvl>
+    <w:lvl w:ilvl="1" w:tplc="04100003" w:tentative="1">
+      <w:start w:val="1"/>
+      <w:numFmt w:val="bullet"/>
+      <w:lvlText w:val="o"/>
+      <w:lvlJc w:val="left"/>
+      <w:pPr>
+        <w:ind w:left="1080" w:hanging="360"/>
+      </w:pPr>
+      <w:rPr>
+        <w:rFonts w:ascii="Courier New" w:hAnsi="Courier New" w:cs="Courier New" w:hint="default"/>
+      </w:rPr>
+    </w:lvl>
+    <w:lvl w:ilvl="2" w:tplc="04100005" w:tentative="1">
+      <w:start w:val="1"/>
+      <w:numFmt w:val="bullet"/>
+      <w:lvlText w:val=""/>
+      <w:lvlJc w:val="left"/>
+      <w:pPr>
+        <w:ind w:left="1800" w:hanging="360"/>
+      </w:pPr>
+      <w:rPr>
+        <w:rFonts w:ascii="Wingdings" w:hAnsi="Wingdings" w:hint="default"/>
+      </w:rPr>
+    </w:lvl>
+    <w:lvl w:ilvl="3" w:tplc="04100001" w:tentative="1">
+      <w:start w:val="1"/>
+      <w:numFmt w:val="bullet"/>
+      <w:lvlText w:val=""/>
+      <w:lvlJc w:val="left"/>
+      <w:pPr>
+        <w:ind w:left="2520" w:hanging="360"/>
+      </w:pPr>
+      <w:rPr>
+        <w:rFonts w:ascii="Symbol" w:hAnsi="Symbol" w:hint="default"/>
+      </w:rPr>
+    </w:lvl>
+    <w:lvl w:ilvl="4" w:tplc="04100003" w:tentative="1">
+      <w:start w:val="1"/>
+      <w:numFmt w:val="bullet"/>
+      <w:lvlText w:val="o"/>
+      <w:lvlJc w:val="left"/>
+      <w:pPr>
+        <w:ind w:left="3240" w:hanging="360"/>
+      </w:pPr>
+      <w:rPr>
+        <w:rFonts w:ascii="Courier New" w:hAnsi="Courier New" w:cs="Courier New" w:hint="default"/>
+      </w:rPr>
+    </w:lvl>
+    <w:lvl w:ilvl="5" w:tplc="04100005" w:tentative="1">
+      <w:start w:val="1"/>
+      <w:numFmt w:val="bullet"/>
+      <w:lvlText w:val=""/>
+      <w:lvlJc w:val="left"/>
+      <w:pPr>
+        <w:ind w:left="3960" w:hanging="360"/>
+      </w:pPr>
+      <w:rPr>
+        <w:rFonts w:ascii="Wingdings" w:hAnsi="Wingdings" w:hint="default"/>
+      </w:rPr>
+    </w:lvl>
+    <w:lvl w:ilvl="6" w:tplc="04100001" w:tentative="1">
+      <w:start w:val="1"/>
+      <w:numFmt w:val="bullet"/>
+      <w:lvlText w:val=""/>
+      <w:lvlJc w:val="left"/>
+      <w:pPr>
+        <w:ind w:left="4680" w:hanging="360"/>
+      </w:pPr>
+      <w:rPr>
+        <w:rFonts w:ascii="Symbol" w:hAnsi="Symbol" w:hint="default"/>
+      </w:rPr>
+    </w:lvl>
+    <w:lvl w:ilvl="7" w:tplc="04100003" w:tentative="1">
+      <w:start w:val="1"/>
+      <w:numFmt w:val="bullet"/>
+      <w:lvlText w:val="o"/>
+      <w:lvlJc w:val="left"/>
+      <w:pPr>
+        <w:ind w:left="5400" w:hanging="360"/>
+      </w:pPr>
+      <w:rPr>
+        <w:rFonts w:ascii="Courier New" w:hAnsi="Courier New" w:cs="Courier New" w:hint="default"/>
+      </w:rPr>
+    </w:lvl>
+    <w:lvl w:ilvl="8" w:tplc="04100005" w:tentative="1">
+      <w:start w:val="1"/>
+      <w:numFmt w:val="bullet"/>
+      <w:lvlText w:val=""/>
+      <w:lvlJc w:val="left"/>
+      <w:pPr>
+        <w:ind w:left="6120" w:hanging="360"/>
+      </w:pPr>
+      <w:rPr>
+        <w:rFonts w:ascii="Wingdings" w:hAnsi="Wingdings" w:hint="default"/>
+      </w:rPr>
+    </w:lvl>
+  </w:abstractNum>
   <w:num w:numId="1">
+    <w:abstractNumId w:val="5"/>
+  </w:num>
+  <w:num w:numId="2">
+    <w:abstractNumId w:val="5"/>
+  </w:num>
+  <w:num w:numId="3">
+    <w:abstractNumId w:val="5"/>
+  </w:num>
+  <w:num w:numId="4">
+    <w:abstractNumId w:val="5"/>
+  </w:num>
+  <w:num w:numId="5">
+    <w:abstractNumId w:val="5"/>
+  </w:num>
+  <w:num w:numId="6">
+    <w:abstractNumId w:val="5"/>
+  </w:num>
+  <w:num w:numId="7">
+    <w:abstractNumId w:val="5"/>
+  </w:num>
+  <w:num w:numId="8">
+    <w:abstractNumId w:val="5"/>
+  </w:num>
+  <w:num w:numId="9">
+    <w:abstractNumId w:val="5"/>
+  </w:num>
+  <w:num w:numId="10">
+    <w:abstractNumId w:val="3"/>
+  </w:num>
+  <w:num w:numId="11">
     <w:abstractNumId w:val="2"/>
   </w:num>
-  <w:num w:numId="2">
-    <w:abstractNumId w:val="2"/>
+  <w:num w:numId="12">
+    <w:abstractNumId w:val="6"/>
   </w:num>
-  <w:num w:numId="3">
-    <w:abstractNumId w:val="2"/>
+  <w:num w:numId="13">
+    <w:abstractNumId w:val="0"/>
   </w:num>
-  <w:num w:numId="4">
-    <w:abstractNumId w:val="2"/>
-  </w:num>
-  <w:num w:numId="5">
-    <w:abstractNumId w:val="2"/>
-  </w:num>
-  <w:num w:numId="6">
-    <w:abstractNumId w:val="2"/>
-  </w:num>
-  <w:num w:numId="7">
-    <w:abstractNumId w:val="2"/>
-  </w:num>
-  <w:num w:numId="8">
-    <w:abstractNumId w:val="2"/>
-  </w:num>
-  <w:num w:numId="9">
-    <w:abstractNumId w:val="2"/>
-  </w:num>
-  <w:num w:numId="10">
+  <w:num w:numId="14">
     <w:abstractNumId w:val="1"/>
   </w:num>
-  <w:num w:numId="11">
-    <w:abstractNumId w:val="0"/>
+  <w:num w:numId="15">
+    <w:abstractNumId w:val="4"/>
   </w:num>
 </w:numbering>
 </file>
@@ -4623,7 +5928,7 @@
 </file>
 
 <file path=customXml/itemProps1.xml><?xml version="1.0" encoding="utf-8"?>
-<ds:datastoreItem xmlns:ds="http://schemas.openxmlformats.org/officeDocument/2006/customXml" ds:itemID="{9CDF4E9F-82C6-45B1-9730-F38928C36003}">
+<ds:datastoreItem xmlns:ds="http://schemas.openxmlformats.org/officeDocument/2006/customXml" ds:itemID="{6FC24576-61D3-4CEF-8256-07B9CF572172}">
   <ds:schemaRefs>
     <ds:schemaRef ds:uri="http://schemas.openxmlformats.org/officeDocument/2006/bibliography"/>
   </ds:schemaRefs>

</xml_diff>

<commit_message>
Inserito esempio di chiamata a servizio REST
</commit_message>
<xml_diff>
--- a/ProgettoWebSempliceGuidato/STEP_BY_STEP_INDICATION.docx
+++ b/ProgettoWebSempliceGuidato/STEP_BY_STEP_INDICATION.docx
@@ -3255,7 +3255,6 @@
         <w:pStyle w:val="Paragrafoelenco"/>
         <w:jc w:val="both"/>
       </w:pPr>
-      <w:bookmarkStart w:id="0" w:name="_GoBack"/>
       <w:r>
         <w:rPr>
           <w:noProof/>
@@ -3297,7 +3296,6 @@
           </wp:inline>
         </w:drawing>
       </w:r>
-      <w:bookmarkEnd w:id="0"/>
     </w:p>
     <w:p>
       <w:pPr>
@@ -3807,10 +3805,7 @@
         <w:pStyle w:val="Titolo1"/>
       </w:pPr>
       <w:r>
-        <w:t xml:space="preserve">ESEMPI AVANZATI – INSERITO </w:t>
-      </w:r>
-      <w:r>
-        <w:t>CHIAMATA A SERVIZIO REST</w:t>
+        <w:t>ESEMPI AVANZATI – INSERITO CHIAMATA A SERVIZIO REST</w:t>
       </w:r>
     </w:p>
     <w:p>
@@ -3820,6 +3815,131 @@
           <w:ilvl w:val="0"/>
           <w:numId w:val="10"/>
         </w:numPr>
+      </w:pPr>
+      <w:r>
+        <w:t xml:space="preserve">Creato un nuovo componente </w:t>
+      </w:r>
+      <w:proofErr w:type="spellStart"/>
+      <w:r>
+        <w:t>Angular</w:t>
+      </w:r>
+      <w:proofErr w:type="spellEnd"/>
+      <w:r>
+        <w:t xml:space="preserve"> con il seguente comando </w:t>
+      </w:r>
+      <w:proofErr w:type="spellStart"/>
+      <w:r>
+        <w:t>ng</w:t>
+      </w:r>
+      <w:proofErr w:type="spellEnd"/>
+      <w:r>
+        <w:t xml:space="preserve"> generate component </w:t>
+      </w:r>
+      <w:proofErr w:type="spellStart"/>
+      <w:r>
+        <w:t>restservicecall</w:t>
+      </w:r>
+      <w:proofErr w:type="spellEnd"/>
+      <w:r>
+        <w:t xml:space="preserve"> </w:t>
+      </w:r>
+      <w:r>
+        <w:t>--</w:t>
+      </w:r>
+      <w:proofErr w:type="spellStart"/>
+      <w:r>
+        <w:t>spec</w:t>
+      </w:r>
+      <w:proofErr w:type="spellEnd"/>
+      <w:r>
+        <w:t>=false</w:t>
+      </w:r>
+      <w:r>
+        <w:t xml:space="preserve"> </w:t>
+      </w:r>
+    </w:p>
+    <w:p>
+      <w:pPr>
+        <w:pStyle w:val="Paragrafoelenco"/>
+        <w:numPr>
+          <w:ilvl w:val="0"/>
+          <w:numId w:val="10"/>
+        </w:numPr>
+      </w:pPr>
+      <w:r>
+        <w:t xml:space="preserve">Creato un nuovo service </w:t>
+      </w:r>
+      <w:proofErr w:type="spellStart"/>
+      <w:r>
+        <w:t>Angular</w:t>
+      </w:r>
+      <w:proofErr w:type="spellEnd"/>
+      <w:r>
+        <w:t xml:space="preserve"> con il seguente comando </w:t>
+      </w:r>
+      <w:proofErr w:type="spellStart"/>
+      <w:r>
+        <w:t>ng</w:t>
+      </w:r>
+      <w:proofErr w:type="spellEnd"/>
+      <w:r>
+        <w:t xml:space="preserve"> generate </w:t>
+      </w:r>
+      <w:r>
+        <w:t>service</w:t>
+      </w:r>
+      <w:r>
+        <w:t xml:space="preserve"> </w:t>
+      </w:r>
+      <w:proofErr w:type="spellStart"/>
+      <w:r>
+        <w:t>restservicecall</w:t>
+      </w:r>
+      <w:proofErr w:type="spellEnd"/>
+      <w:r>
+        <w:t>/</w:t>
+      </w:r>
+      <w:r>
+        <w:t xml:space="preserve"> </w:t>
+      </w:r>
+      <w:proofErr w:type="spellStart"/>
+      <w:r>
+        <w:t>s</w:t>
+      </w:r>
+      <w:r>
+        <w:t>erviceconsumer</w:t>
+      </w:r>
+      <w:proofErr w:type="spellEnd"/>
+      <w:r>
+        <w:t xml:space="preserve"> </w:t>
+      </w:r>
+      <w:r>
+        <w:t>--</w:t>
+      </w:r>
+      <w:proofErr w:type="spellStart"/>
+      <w:r>
+        <w:t>spec</w:t>
+      </w:r>
+      <w:proofErr w:type="spellEnd"/>
+      <w:r>
+        <w:t>=false</w:t>
+      </w:r>
+    </w:p>
+    <w:p>
+      <w:pPr>
+        <w:pStyle w:val="Paragrafoelenco"/>
+        <w:numPr>
+          <w:ilvl w:val="0"/>
+          <w:numId w:val="10"/>
+        </w:numPr>
+      </w:pPr>
+      <w:r>
+        <w:t>Inserito nel nuovo service le dipendenze necessarie ad effettuare una chiamata http</w:t>
+      </w:r>
+    </w:p>
+    <w:p>
+      <w:pPr>
+        <w:ind w:left="1068" w:firstLine="348"/>
       </w:pPr>
       <w:r>
         <w:rPr>
@@ -3827,26 +3947,10 @@
           <w:lang w:eastAsia="it-IT"/>
         </w:rPr>
         <w:drawing>
-          <wp:anchor distT="0" distB="0" distL="114300" distR="114300" simplePos="0" relativeHeight="251663360" behindDoc="1" locked="0" layoutInCell="1" allowOverlap="1" wp14:anchorId="6AE213FE" wp14:editId="7E25D874">
-            <wp:simplePos x="0" y="0"/>
-            <wp:positionH relativeFrom="column">
-              <wp:posOffset>1062990</wp:posOffset>
-            </wp:positionH>
-            <wp:positionV relativeFrom="paragraph">
-              <wp:posOffset>596265</wp:posOffset>
-            </wp:positionV>
-            <wp:extent cx="2021205" cy="1295400"/>
-            <wp:effectExtent l="0" t="0" r="0" b="0"/>
-            <wp:wrapTight wrapText="bothSides">
-              <wp:wrapPolygon edited="0">
-                <wp:start x="0" y="0"/>
-                <wp:lineTo x="0" y="21282"/>
-                <wp:lineTo x="21376" y="21282"/>
-                <wp:lineTo x="21376" y="0"/>
-                <wp:lineTo x="0" y="0"/>
-              </wp:wrapPolygon>
-            </wp:wrapTight>
-            <wp:docPr id="21" name="Immagine 21"/>
+          <wp:inline distT="0" distB="0" distL="0" distR="0" wp14:anchorId="4901475E" wp14:editId="511BBE49">
+            <wp:extent cx="2894665" cy="324911"/>
+            <wp:effectExtent l="0" t="0" r="1270" b="0"/>
+            <wp:docPr id="25" name="Immagine 25"/>
             <wp:cNvGraphicFramePr>
               <a:graphicFrameLocks xmlns:a="http://schemas.openxmlformats.org/drawingml/2006/main" noChangeAspect="1"/>
             </wp:cNvGraphicFramePr>
@@ -3858,13 +3962,7 @@
                     <pic:cNvPicPr/>
                   </pic:nvPicPr>
                   <pic:blipFill>
-                    <a:blip r:embed="rId20">
-                      <a:extLst>
-                        <a:ext uri="{28A0092B-C50C-407E-A947-70E740481C1C}">
-                          <a14:useLocalDpi xmlns:a14="http://schemas.microsoft.com/office/drawing/2010/main" val="0"/>
-                        </a:ext>
-                      </a:extLst>
-                    </a:blip>
+                    <a:blip r:embed="rId36"/>
                     <a:stretch>
                       <a:fillRect/>
                     </a:stretch>
@@ -3872,7 +3970,7 @@
                   <pic:spPr>
                     <a:xfrm>
                       <a:off x="0" y="0"/>
-                      <a:ext cx="2021205" cy="1295400"/>
+                      <a:ext cx="2892854" cy="324708"/>
                     </a:xfrm>
                     <a:prstGeom prst="rect">
                       <a:avLst/>
@@ -3881,17 +3979,208 @@
                 </pic:pic>
               </a:graphicData>
             </a:graphic>
-            <wp14:sizeRelH relativeFrom="page">
-              <wp14:pctWidth>0</wp14:pctWidth>
-            </wp14:sizeRelH>
-            <wp14:sizeRelV relativeFrom="page">
-              <wp14:pctHeight>0</wp14:pctHeight>
-            </wp14:sizeRelV>
-          </wp:anchor>
+          </wp:inline>
         </w:drawing>
       </w:r>
-      <w:r>
-        <w:t xml:space="preserve">Creato un nuovo componente </w:t>
+    </w:p>
+    <w:p/>
+    <w:p>
+      <w:pPr>
+        <w:pStyle w:val="Paragrafoelenco"/>
+        <w:numPr>
+          <w:ilvl w:val="0"/>
+          <w:numId w:val="18"/>
+        </w:numPr>
+      </w:pPr>
+      <w:r>
+        <w:t>Implementato il service che si occuperà di chiamare il servizio REST</w:t>
+      </w:r>
+    </w:p>
+    <w:p/>
+    <w:p>
+      <w:pPr>
+        <w:ind w:left="1416" w:firstLine="708"/>
+      </w:pPr>
+      <w:r>
+        <w:rPr>
+          <w:noProof/>
+          <w:lang w:eastAsia="it-IT"/>
+        </w:rPr>
+        <w:lastRenderedPageBreak/>
+        <w:drawing>
+          <wp:inline distT="0" distB="0" distL="0" distR="0" wp14:anchorId="5F72F59D" wp14:editId="58456AB7">
+            <wp:extent cx="3197594" cy="3814674"/>
+            <wp:effectExtent l="0" t="0" r="3175" b="0"/>
+            <wp:docPr id="38" name="Immagine 38"/>
+            <wp:cNvGraphicFramePr>
+              <a:graphicFrameLocks xmlns:a="http://schemas.openxmlformats.org/drawingml/2006/main" noChangeAspect="1"/>
+            </wp:cNvGraphicFramePr>
+            <a:graphic xmlns:a="http://schemas.openxmlformats.org/drawingml/2006/main">
+              <a:graphicData uri="http://schemas.openxmlformats.org/drawingml/2006/picture">
+                <pic:pic xmlns:pic="http://schemas.openxmlformats.org/drawingml/2006/picture">
+                  <pic:nvPicPr>
+                    <pic:cNvPr id="0" name=""/>
+                    <pic:cNvPicPr/>
+                  </pic:nvPicPr>
+                  <pic:blipFill>
+                    <a:blip r:embed="rId37"/>
+                    <a:stretch>
+                      <a:fillRect/>
+                    </a:stretch>
+                  </pic:blipFill>
+                  <pic:spPr>
+                    <a:xfrm>
+                      <a:off x="0" y="0"/>
+                      <a:ext cx="3196975" cy="3813935"/>
+                    </a:xfrm>
+                    <a:prstGeom prst="rect">
+                      <a:avLst/>
+                    </a:prstGeom>
+                  </pic:spPr>
+                </pic:pic>
+              </a:graphicData>
+            </a:graphic>
+          </wp:inline>
+        </w:drawing>
+      </w:r>
+    </w:p>
+    <w:p/>
+    <w:p>
+      <w:pPr>
+        <w:pStyle w:val="Paragrafoelenco"/>
+        <w:numPr>
+          <w:ilvl w:val="0"/>
+          <w:numId w:val="17"/>
+        </w:numPr>
+      </w:pPr>
+      <w:r>
+        <w:t>Implementato il componente che si occuperà di richiamare il Service a fronte del click su un pulsante</w:t>
+      </w:r>
+    </w:p>
+    <w:p/>
+    <w:p>
+      <w:pPr>
+        <w:ind w:left="1416" w:firstLine="708"/>
+      </w:pPr>
+      <w:r>
+        <w:rPr>
+          <w:noProof/>
+          <w:lang w:eastAsia="it-IT"/>
+        </w:rPr>
+        <w:drawing>
+          <wp:inline distT="0" distB="0" distL="0" distR="0" wp14:anchorId="3B0F1571" wp14:editId="0C9BE66B">
+            <wp:extent cx="2025391" cy="1800750"/>
+            <wp:effectExtent l="0" t="0" r="0" b="9525"/>
+            <wp:docPr id="39" name="Immagine 39"/>
+            <wp:cNvGraphicFramePr>
+              <a:graphicFrameLocks xmlns:a="http://schemas.openxmlformats.org/drawingml/2006/main" noChangeAspect="1"/>
+            </wp:cNvGraphicFramePr>
+            <a:graphic xmlns:a="http://schemas.openxmlformats.org/drawingml/2006/main">
+              <a:graphicData uri="http://schemas.openxmlformats.org/drawingml/2006/picture">
+                <pic:pic xmlns:pic="http://schemas.openxmlformats.org/drawingml/2006/picture">
+                  <pic:nvPicPr>
+                    <pic:cNvPr id="0" name=""/>
+                    <pic:cNvPicPr/>
+                  </pic:nvPicPr>
+                  <pic:blipFill>
+                    <a:blip r:embed="rId38"/>
+                    <a:stretch>
+                      <a:fillRect/>
+                    </a:stretch>
+                  </pic:blipFill>
+                  <pic:spPr>
+                    <a:xfrm>
+                      <a:off x="0" y="0"/>
+                      <a:ext cx="2025680" cy="1801007"/>
+                    </a:xfrm>
+                    <a:prstGeom prst="rect">
+                      <a:avLst/>
+                    </a:prstGeom>
+                  </pic:spPr>
+                </pic:pic>
+              </a:graphicData>
+            </a:graphic>
+          </wp:inline>
+        </w:drawing>
+      </w:r>
+    </w:p>
+    <w:p>
+      <w:pPr>
+        <w:pStyle w:val="Paragrafoelenco"/>
+      </w:pPr>
+    </w:p>
+    <w:p>
+      <w:pPr>
+        <w:pStyle w:val="Paragrafoelenco"/>
+        <w:numPr>
+          <w:ilvl w:val="0"/>
+          <w:numId w:val="17"/>
+        </w:numPr>
+      </w:pPr>
+      <w:r>
+        <w:t xml:space="preserve">Implementata la maschera </w:t>
+      </w:r>
+      <w:r>
+        <w:t>contenente il pulsante di ricerca, e la visualizzazione dei risultati</w:t>
+      </w:r>
+    </w:p>
+    <w:p>
+      <w:pPr>
+        <w:ind w:left="1416" w:firstLine="708"/>
+      </w:pPr>
+      <w:r>
+        <w:rPr>
+          <w:noProof/>
+          <w:lang w:eastAsia="it-IT"/>
+        </w:rPr>
+        <w:drawing>
+          <wp:inline distT="0" distB="0" distL="0" distR="0" wp14:anchorId="6B938AFF" wp14:editId="40527D9A">
+            <wp:extent cx="3421837" cy="1127573"/>
+            <wp:effectExtent l="0" t="0" r="7620" b="0"/>
+            <wp:docPr id="40" name="Immagine 40"/>
+            <wp:cNvGraphicFramePr>
+              <a:graphicFrameLocks xmlns:a="http://schemas.openxmlformats.org/drawingml/2006/main" noChangeAspect="1"/>
+            </wp:cNvGraphicFramePr>
+            <a:graphic xmlns:a="http://schemas.openxmlformats.org/drawingml/2006/main">
+              <a:graphicData uri="http://schemas.openxmlformats.org/drawingml/2006/picture">
+                <pic:pic xmlns:pic="http://schemas.openxmlformats.org/drawingml/2006/picture">
+                  <pic:nvPicPr>
+                    <pic:cNvPr id="0" name=""/>
+                    <pic:cNvPicPr/>
+                  </pic:nvPicPr>
+                  <pic:blipFill>
+                    <a:blip r:embed="rId39"/>
+                    <a:stretch>
+                      <a:fillRect/>
+                    </a:stretch>
+                  </pic:blipFill>
+                  <pic:spPr>
+                    <a:xfrm>
+                      <a:off x="0" y="0"/>
+                      <a:ext cx="3426591" cy="1129140"/>
+                    </a:xfrm>
+                    <a:prstGeom prst="rect">
+                      <a:avLst/>
+                    </a:prstGeom>
+                  </pic:spPr>
+                </pic:pic>
+              </a:graphicData>
+            </a:graphic>
+          </wp:inline>
+        </w:drawing>
+      </w:r>
+    </w:p>
+    <w:p/>
+    <w:p>
+      <w:pPr>
+        <w:pStyle w:val="Paragrafoelenco"/>
+        <w:numPr>
+          <w:ilvl w:val="0"/>
+          <w:numId w:val="17"/>
+        </w:numPr>
+      </w:pPr>
+      <w:r>
+        <w:t xml:space="preserve">Aggiunto il modulo </w:t>
       </w:r>
       <w:proofErr w:type="spellStart"/>
       <w:r>
@@ -3899,43 +4188,249 @@
       </w:r>
       <w:proofErr w:type="spellEnd"/>
       <w:r>
-        <w:t xml:space="preserve"> con il seguente comando </w:t>
-      </w:r>
-      <w:proofErr w:type="spellStart"/>
-      <w:r>
-        <w:t>ng</w:t>
-      </w:r>
-      <w:proofErr w:type="spellEnd"/>
-      <w:r>
-        <w:t xml:space="preserve"> generate component </w:t>
-      </w:r>
-      <w:proofErr w:type="spellStart"/>
-      <w:r>
-        <w:t>dashboardhome</w:t>
-      </w:r>
-      <w:proofErr w:type="spellEnd"/>
-      <w:r>
-        <w:t xml:space="preserve"> </w:t>
-      </w:r>
-      <w:r>
-        <w:t>--</w:t>
-      </w:r>
-      <w:proofErr w:type="spellStart"/>
-      <w:r>
-        <w:t>spec</w:t>
-      </w:r>
-      <w:proofErr w:type="spellEnd"/>
-      <w:r>
-        <w:t>=false</w:t>
-      </w:r>
-      <w:r>
-        <w:t xml:space="preserve"> (sarà una pagina vuota contenente semplicemente un testo fisso) e ne ho implementato la semplice  e base logica</w:t>
-      </w:r>
-    </w:p>
-    <w:p>
-      <w:pPr>
-        <w:ind w:left="1776" w:firstLine="348"/>
-        <w:jc w:val="both"/>
+        <w:t xml:space="preserve"> “http” nel file </w:t>
+      </w:r>
+      <w:proofErr w:type="spellStart"/>
+      <w:r>
+        <w:t>app.module.ts</w:t>
+      </w:r>
+      <w:proofErr w:type="spellEnd"/>
+    </w:p>
+    <w:p>
+      <w:pPr>
+        <w:ind w:left="2124" w:firstLine="708"/>
+      </w:pPr>
+      <w:r>
+        <w:rPr>
+          <w:noProof/>
+          <w:lang w:eastAsia="it-IT"/>
+        </w:rPr>
+        <w:lastRenderedPageBreak/>
+        <w:drawing>
+          <wp:inline distT="0" distB="0" distL="0" distR="0" wp14:anchorId="6FFBFE6F" wp14:editId="315CD8A5">
+            <wp:extent cx="2858225" cy="2877835"/>
+            <wp:effectExtent l="0" t="0" r="0" b="0"/>
+            <wp:docPr id="37" name="Immagine 37"/>
+            <wp:cNvGraphicFramePr>
+              <a:graphicFrameLocks xmlns:a="http://schemas.openxmlformats.org/drawingml/2006/main" noChangeAspect="1"/>
+            </wp:cNvGraphicFramePr>
+            <a:graphic xmlns:a="http://schemas.openxmlformats.org/drawingml/2006/main">
+              <a:graphicData uri="http://schemas.openxmlformats.org/drawingml/2006/picture">
+                <pic:pic xmlns:pic="http://schemas.openxmlformats.org/drawingml/2006/picture">
+                  <pic:nvPicPr>
+                    <pic:cNvPr id="0" name=""/>
+                    <pic:cNvPicPr/>
+                  </pic:nvPicPr>
+                  <pic:blipFill>
+                    <a:blip r:embed="rId40"/>
+                    <a:stretch>
+                      <a:fillRect/>
+                    </a:stretch>
+                  </pic:blipFill>
+                  <pic:spPr>
+                    <a:xfrm>
+                      <a:off x="0" y="0"/>
+                      <a:ext cx="2860168" cy="2879792"/>
+                    </a:xfrm>
+                    <a:prstGeom prst="rect">
+                      <a:avLst/>
+                    </a:prstGeom>
+                  </pic:spPr>
+                </pic:pic>
+              </a:graphicData>
+            </a:graphic>
+          </wp:inline>
+        </w:drawing>
+      </w:r>
+    </w:p>
+    <w:p>
+      <w:pPr>
+        <w:ind w:left="2124" w:firstLine="708"/>
+      </w:pPr>
+    </w:p>
+    <w:p>
+      <w:pPr>
+        <w:pStyle w:val="Paragrafoelenco"/>
+        <w:numPr>
+          <w:ilvl w:val="0"/>
+          <w:numId w:val="17"/>
+        </w:numPr>
+      </w:pPr>
+      <w:r>
+        <w:t>Inserito il service implementato tra i provider</w:t>
+      </w:r>
+      <w:bookmarkStart w:id="0" w:name="_GoBack"/>
+      <w:bookmarkEnd w:id="0"/>
+    </w:p>
+    <w:p>
+      <w:pPr>
+        <w:ind w:left="1416" w:firstLine="708"/>
+      </w:pPr>
+      <w:r>
+        <w:rPr>
+          <w:noProof/>
+          <w:lang w:eastAsia="it-IT"/>
+        </w:rPr>
+        <w:drawing>
+          <wp:inline distT="0" distB="0" distL="0" distR="0" wp14:anchorId="3AE7264D" wp14:editId="5286E742">
+            <wp:extent cx="2571047" cy="1570749"/>
+            <wp:effectExtent l="0" t="0" r="1270" b="0"/>
+            <wp:docPr id="44" name="Immagine 44"/>
+            <wp:cNvGraphicFramePr>
+              <a:graphicFrameLocks xmlns:a="http://schemas.openxmlformats.org/drawingml/2006/main" noChangeAspect="1"/>
+            </wp:cNvGraphicFramePr>
+            <a:graphic xmlns:a="http://schemas.openxmlformats.org/drawingml/2006/main">
+              <a:graphicData uri="http://schemas.openxmlformats.org/drawingml/2006/picture">
+                <pic:pic xmlns:pic="http://schemas.openxmlformats.org/drawingml/2006/picture">
+                  <pic:nvPicPr>
+                    <pic:cNvPr id="0" name=""/>
+                    <pic:cNvPicPr/>
+                  </pic:nvPicPr>
+                  <pic:blipFill>
+                    <a:blip r:embed="rId41"/>
+                    <a:stretch>
+                      <a:fillRect/>
+                    </a:stretch>
+                  </pic:blipFill>
+                  <pic:spPr>
+                    <a:xfrm>
+                      <a:off x="0" y="0"/>
+                      <a:ext cx="2570603" cy="1570478"/>
+                    </a:xfrm>
+                    <a:prstGeom prst="rect">
+                      <a:avLst/>
+                    </a:prstGeom>
+                  </pic:spPr>
+                </pic:pic>
+              </a:graphicData>
+            </a:graphic>
+          </wp:inline>
+        </w:drawing>
+      </w:r>
+    </w:p>
+    <w:p>
+      <w:pPr>
+        <w:pStyle w:val="Paragrafoelenco"/>
+      </w:pPr>
+    </w:p>
+    <w:p>
+      <w:pPr>
+        <w:pStyle w:val="Paragrafoelenco"/>
+        <w:numPr>
+          <w:ilvl w:val="0"/>
+          <w:numId w:val="17"/>
+        </w:numPr>
+      </w:pPr>
+      <w:r>
+        <w:t xml:space="preserve">Aggiunta la nuova funzionalità nel menù, con relativo </w:t>
+      </w:r>
+      <w:proofErr w:type="spellStart"/>
+      <w:r>
+        <w:t>routing</w:t>
+      </w:r>
+      <w:proofErr w:type="spellEnd"/>
+    </w:p>
+    <w:p/>
+    <w:p>
+      <w:pPr>
+        <w:ind w:left="720"/>
+      </w:pPr>
+      <w:r>
+        <w:rPr>
+          <w:noProof/>
+          <w:lang w:eastAsia="it-IT"/>
+        </w:rPr>
+        <w:drawing>
+          <wp:inline distT="0" distB="0" distL="0" distR="0" wp14:anchorId="20C89104" wp14:editId="5E1117EB">
+            <wp:extent cx="4420535" cy="648096"/>
+            <wp:effectExtent l="0" t="0" r="0" b="0"/>
+            <wp:docPr id="42" name="Immagine 42"/>
+            <wp:cNvGraphicFramePr>
+              <a:graphicFrameLocks xmlns:a="http://schemas.openxmlformats.org/drawingml/2006/main" noChangeAspect="1"/>
+            </wp:cNvGraphicFramePr>
+            <a:graphic xmlns:a="http://schemas.openxmlformats.org/drawingml/2006/main">
+              <a:graphicData uri="http://schemas.openxmlformats.org/drawingml/2006/picture">
+                <pic:pic xmlns:pic="http://schemas.openxmlformats.org/drawingml/2006/picture">
+                  <pic:nvPicPr>
+                    <pic:cNvPr id="0" name=""/>
+                    <pic:cNvPicPr/>
+                  </pic:nvPicPr>
+                  <pic:blipFill>
+                    <a:blip r:embed="rId42"/>
+                    <a:stretch>
+                      <a:fillRect/>
+                    </a:stretch>
+                  </pic:blipFill>
+                  <pic:spPr>
+                    <a:xfrm>
+                      <a:off x="0" y="0"/>
+                      <a:ext cx="4420405" cy="648077"/>
+                    </a:xfrm>
+                    <a:prstGeom prst="rect">
+                      <a:avLst/>
+                    </a:prstGeom>
+                  </pic:spPr>
+                </pic:pic>
+              </a:graphicData>
+            </a:graphic>
+          </wp:inline>
+        </w:drawing>
+      </w:r>
+    </w:p>
+    <w:p>
+      <w:pPr>
+        <w:ind w:left="720"/>
+      </w:pPr>
+    </w:p>
+    <w:p>
+      <w:pPr>
+        <w:ind w:left="720"/>
+      </w:pPr>
+      <w:r>
+        <w:rPr>
+          <w:noProof/>
+          <w:lang w:eastAsia="it-IT"/>
+        </w:rPr>
+        <w:drawing>
+          <wp:inline distT="0" distB="0" distL="0" distR="0" wp14:anchorId="7E1DC27E" wp14:editId="514EE3E3">
+            <wp:extent cx="4341998" cy="1148636"/>
+            <wp:effectExtent l="0" t="0" r="1905" b="0"/>
+            <wp:docPr id="43" name="Immagine 43"/>
+            <wp:cNvGraphicFramePr>
+              <a:graphicFrameLocks xmlns:a="http://schemas.openxmlformats.org/drawingml/2006/main" noChangeAspect="1"/>
+            </wp:cNvGraphicFramePr>
+            <a:graphic xmlns:a="http://schemas.openxmlformats.org/drawingml/2006/main">
+              <a:graphicData uri="http://schemas.openxmlformats.org/drawingml/2006/picture">
+                <pic:pic xmlns:pic="http://schemas.openxmlformats.org/drawingml/2006/picture">
+                  <pic:nvPicPr>
+                    <pic:cNvPr id="0" name=""/>
+                    <pic:cNvPicPr/>
+                  </pic:nvPicPr>
+                  <pic:blipFill>
+                    <a:blip r:embed="rId43"/>
+                    <a:stretch>
+                      <a:fillRect/>
+                    </a:stretch>
+                  </pic:blipFill>
+                  <pic:spPr>
+                    <a:xfrm>
+                      <a:off x="0" y="0"/>
+                      <a:ext cx="4341870" cy="1148602"/>
+                    </a:xfrm>
+                    <a:prstGeom prst="rect">
+                      <a:avLst/>
+                    </a:prstGeom>
+                  </pic:spPr>
+                </pic:pic>
+              </a:graphicData>
+            </a:graphic>
+          </wp:inline>
+        </w:drawing>
+      </w:r>
+    </w:p>
+    <w:p>
+      <w:pPr>
+        <w:ind w:left="1416" w:firstLine="708"/>
       </w:pPr>
     </w:p>
     <w:sectPr>
@@ -4177,6 +4672,232 @@
     </w:lvl>
   </w:abstractNum>
   <w:abstractNum w:abstractNumId="2">
+    <w:nsid w:val="28A869DF"/>
+    <w:multiLevelType w:val="hybridMultilevel"/>
+    <w:tmpl w:val="A03A6AE2"/>
+    <w:lvl w:ilvl="0" w:tplc="04100001">
+      <w:start w:val="1"/>
+      <w:numFmt w:val="bullet"/>
+      <w:lvlText w:val=""/>
+      <w:lvlJc w:val="left"/>
+      <w:pPr>
+        <w:ind w:left="720" w:hanging="360"/>
+      </w:pPr>
+      <w:rPr>
+        <w:rFonts w:ascii="Symbol" w:hAnsi="Symbol" w:hint="default"/>
+      </w:rPr>
+    </w:lvl>
+    <w:lvl w:ilvl="1" w:tplc="04100003" w:tentative="1">
+      <w:start w:val="1"/>
+      <w:numFmt w:val="bullet"/>
+      <w:lvlText w:val="o"/>
+      <w:lvlJc w:val="left"/>
+      <w:pPr>
+        <w:ind w:left="1440" w:hanging="360"/>
+      </w:pPr>
+      <w:rPr>
+        <w:rFonts w:ascii="Courier New" w:hAnsi="Courier New" w:cs="Courier New" w:hint="default"/>
+      </w:rPr>
+    </w:lvl>
+    <w:lvl w:ilvl="2" w:tplc="04100005" w:tentative="1">
+      <w:start w:val="1"/>
+      <w:numFmt w:val="bullet"/>
+      <w:lvlText w:val=""/>
+      <w:lvlJc w:val="left"/>
+      <w:pPr>
+        <w:ind w:left="2160" w:hanging="360"/>
+      </w:pPr>
+      <w:rPr>
+        <w:rFonts w:ascii="Wingdings" w:hAnsi="Wingdings" w:hint="default"/>
+      </w:rPr>
+    </w:lvl>
+    <w:lvl w:ilvl="3" w:tplc="04100001" w:tentative="1">
+      <w:start w:val="1"/>
+      <w:numFmt w:val="bullet"/>
+      <w:lvlText w:val=""/>
+      <w:lvlJc w:val="left"/>
+      <w:pPr>
+        <w:ind w:left="2880" w:hanging="360"/>
+      </w:pPr>
+      <w:rPr>
+        <w:rFonts w:ascii="Symbol" w:hAnsi="Symbol" w:hint="default"/>
+      </w:rPr>
+    </w:lvl>
+    <w:lvl w:ilvl="4" w:tplc="04100003" w:tentative="1">
+      <w:start w:val="1"/>
+      <w:numFmt w:val="bullet"/>
+      <w:lvlText w:val="o"/>
+      <w:lvlJc w:val="left"/>
+      <w:pPr>
+        <w:ind w:left="3600" w:hanging="360"/>
+      </w:pPr>
+      <w:rPr>
+        <w:rFonts w:ascii="Courier New" w:hAnsi="Courier New" w:cs="Courier New" w:hint="default"/>
+      </w:rPr>
+    </w:lvl>
+    <w:lvl w:ilvl="5" w:tplc="04100005" w:tentative="1">
+      <w:start w:val="1"/>
+      <w:numFmt w:val="bullet"/>
+      <w:lvlText w:val=""/>
+      <w:lvlJc w:val="left"/>
+      <w:pPr>
+        <w:ind w:left="4320" w:hanging="360"/>
+      </w:pPr>
+      <w:rPr>
+        <w:rFonts w:ascii="Wingdings" w:hAnsi="Wingdings" w:hint="default"/>
+      </w:rPr>
+    </w:lvl>
+    <w:lvl w:ilvl="6" w:tplc="04100001" w:tentative="1">
+      <w:start w:val="1"/>
+      <w:numFmt w:val="bullet"/>
+      <w:lvlText w:val=""/>
+      <w:lvlJc w:val="left"/>
+      <w:pPr>
+        <w:ind w:left="5040" w:hanging="360"/>
+      </w:pPr>
+      <w:rPr>
+        <w:rFonts w:ascii="Symbol" w:hAnsi="Symbol" w:hint="default"/>
+      </w:rPr>
+    </w:lvl>
+    <w:lvl w:ilvl="7" w:tplc="04100003" w:tentative="1">
+      <w:start w:val="1"/>
+      <w:numFmt w:val="bullet"/>
+      <w:lvlText w:val="o"/>
+      <w:lvlJc w:val="left"/>
+      <w:pPr>
+        <w:ind w:left="5760" w:hanging="360"/>
+      </w:pPr>
+      <w:rPr>
+        <w:rFonts w:ascii="Courier New" w:hAnsi="Courier New" w:cs="Courier New" w:hint="default"/>
+      </w:rPr>
+    </w:lvl>
+    <w:lvl w:ilvl="8" w:tplc="04100005" w:tentative="1">
+      <w:start w:val="1"/>
+      <w:numFmt w:val="bullet"/>
+      <w:lvlText w:val=""/>
+      <w:lvlJc w:val="left"/>
+      <w:pPr>
+        <w:ind w:left="6480" w:hanging="360"/>
+      </w:pPr>
+      <w:rPr>
+        <w:rFonts w:ascii="Wingdings" w:hAnsi="Wingdings" w:hint="default"/>
+      </w:rPr>
+    </w:lvl>
+  </w:abstractNum>
+  <w:abstractNum w:abstractNumId="3">
+    <w:nsid w:val="39F817E3"/>
+    <w:multiLevelType w:val="hybridMultilevel"/>
+    <w:tmpl w:val="07A4A038"/>
+    <w:lvl w:ilvl="0" w:tplc="04100001">
+      <w:start w:val="1"/>
+      <w:numFmt w:val="bullet"/>
+      <w:lvlText w:val=""/>
+      <w:lvlJc w:val="left"/>
+      <w:pPr>
+        <w:ind w:left="720" w:hanging="360"/>
+      </w:pPr>
+      <w:rPr>
+        <w:rFonts w:ascii="Symbol" w:hAnsi="Symbol" w:hint="default"/>
+      </w:rPr>
+    </w:lvl>
+    <w:lvl w:ilvl="1" w:tplc="04100003" w:tentative="1">
+      <w:start w:val="1"/>
+      <w:numFmt w:val="bullet"/>
+      <w:lvlText w:val="o"/>
+      <w:lvlJc w:val="left"/>
+      <w:pPr>
+        <w:ind w:left="1440" w:hanging="360"/>
+      </w:pPr>
+      <w:rPr>
+        <w:rFonts w:ascii="Courier New" w:hAnsi="Courier New" w:cs="Courier New" w:hint="default"/>
+      </w:rPr>
+    </w:lvl>
+    <w:lvl w:ilvl="2" w:tplc="04100005" w:tentative="1">
+      <w:start w:val="1"/>
+      <w:numFmt w:val="bullet"/>
+      <w:lvlText w:val=""/>
+      <w:lvlJc w:val="left"/>
+      <w:pPr>
+        <w:ind w:left="2160" w:hanging="360"/>
+      </w:pPr>
+      <w:rPr>
+        <w:rFonts w:ascii="Wingdings" w:hAnsi="Wingdings" w:hint="default"/>
+      </w:rPr>
+    </w:lvl>
+    <w:lvl w:ilvl="3" w:tplc="04100001" w:tentative="1">
+      <w:start w:val="1"/>
+      <w:numFmt w:val="bullet"/>
+      <w:lvlText w:val=""/>
+      <w:lvlJc w:val="left"/>
+      <w:pPr>
+        <w:ind w:left="2880" w:hanging="360"/>
+      </w:pPr>
+      <w:rPr>
+        <w:rFonts w:ascii="Symbol" w:hAnsi="Symbol" w:hint="default"/>
+      </w:rPr>
+    </w:lvl>
+    <w:lvl w:ilvl="4" w:tplc="04100003" w:tentative="1">
+      <w:start w:val="1"/>
+      <w:numFmt w:val="bullet"/>
+      <w:lvlText w:val="o"/>
+      <w:lvlJc w:val="left"/>
+      <w:pPr>
+        <w:ind w:left="3600" w:hanging="360"/>
+      </w:pPr>
+      <w:rPr>
+        <w:rFonts w:ascii="Courier New" w:hAnsi="Courier New" w:cs="Courier New" w:hint="default"/>
+      </w:rPr>
+    </w:lvl>
+    <w:lvl w:ilvl="5" w:tplc="04100005" w:tentative="1">
+      <w:start w:val="1"/>
+      <w:numFmt w:val="bullet"/>
+      <w:lvlText w:val=""/>
+      <w:lvlJc w:val="left"/>
+      <w:pPr>
+        <w:ind w:left="4320" w:hanging="360"/>
+      </w:pPr>
+      <w:rPr>
+        <w:rFonts w:ascii="Wingdings" w:hAnsi="Wingdings" w:hint="default"/>
+      </w:rPr>
+    </w:lvl>
+    <w:lvl w:ilvl="6" w:tplc="04100001" w:tentative="1">
+      <w:start w:val="1"/>
+      <w:numFmt w:val="bullet"/>
+      <w:lvlText w:val=""/>
+      <w:lvlJc w:val="left"/>
+      <w:pPr>
+        <w:ind w:left="5040" w:hanging="360"/>
+      </w:pPr>
+      <w:rPr>
+        <w:rFonts w:ascii="Symbol" w:hAnsi="Symbol" w:hint="default"/>
+      </w:rPr>
+    </w:lvl>
+    <w:lvl w:ilvl="7" w:tplc="04100003" w:tentative="1">
+      <w:start w:val="1"/>
+      <w:numFmt w:val="bullet"/>
+      <w:lvlText w:val="o"/>
+      <w:lvlJc w:val="left"/>
+      <w:pPr>
+        <w:ind w:left="5760" w:hanging="360"/>
+      </w:pPr>
+      <w:rPr>
+        <w:rFonts w:ascii="Courier New" w:hAnsi="Courier New" w:cs="Courier New" w:hint="default"/>
+      </w:rPr>
+    </w:lvl>
+    <w:lvl w:ilvl="8" w:tplc="04100005" w:tentative="1">
+      <w:start w:val="1"/>
+      <w:numFmt w:val="bullet"/>
+      <w:lvlText w:val=""/>
+      <w:lvlJc w:val="left"/>
+      <w:pPr>
+        <w:ind w:left="6480" w:hanging="360"/>
+      </w:pPr>
+      <w:rPr>
+        <w:rFonts w:ascii="Wingdings" w:hAnsi="Wingdings" w:hint="default"/>
+      </w:rPr>
+    </w:lvl>
+  </w:abstractNum>
+  <w:abstractNum w:abstractNumId="4">
     <w:nsid w:val="3F77706F"/>
     <w:multiLevelType w:val="hybridMultilevel"/>
     <w:tmpl w:val="59F213F0"/>
@@ -4289,7 +5010,7 @@
       </w:rPr>
     </w:lvl>
   </w:abstractNum>
-  <w:abstractNum w:abstractNumId="3">
+  <w:abstractNum w:abstractNumId="5">
     <w:nsid w:val="471B1392"/>
     <w:multiLevelType w:val="hybridMultilevel"/>
     <w:tmpl w:val="F5461F90"/>
@@ -4402,7 +5123,120 @@
       </w:rPr>
     </w:lvl>
   </w:abstractNum>
-  <w:abstractNum w:abstractNumId="4">
+  <w:abstractNum w:abstractNumId="6">
+    <w:nsid w:val="4EF60BE8"/>
+    <w:multiLevelType w:val="hybridMultilevel"/>
+    <w:tmpl w:val="FE1041C2"/>
+    <w:lvl w:ilvl="0" w:tplc="04100001">
+      <w:start w:val="1"/>
+      <w:numFmt w:val="bullet"/>
+      <w:lvlText w:val=""/>
+      <w:lvlJc w:val="left"/>
+      <w:pPr>
+        <w:ind w:left="360" w:hanging="360"/>
+      </w:pPr>
+      <w:rPr>
+        <w:rFonts w:ascii="Symbol" w:hAnsi="Symbol" w:hint="default"/>
+      </w:rPr>
+    </w:lvl>
+    <w:lvl w:ilvl="1" w:tplc="04100003" w:tentative="1">
+      <w:start w:val="1"/>
+      <w:numFmt w:val="bullet"/>
+      <w:lvlText w:val="o"/>
+      <w:lvlJc w:val="left"/>
+      <w:pPr>
+        <w:ind w:left="1080" w:hanging="360"/>
+      </w:pPr>
+      <w:rPr>
+        <w:rFonts w:ascii="Courier New" w:hAnsi="Courier New" w:cs="Courier New" w:hint="default"/>
+      </w:rPr>
+    </w:lvl>
+    <w:lvl w:ilvl="2" w:tplc="04100005" w:tentative="1">
+      <w:start w:val="1"/>
+      <w:numFmt w:val="bullet"/>
+      <w:lvlText w:val=""/>
+      <w:lvlJc w:val="left"/>
+      <w:pPr>
+        <w:ind w:left="1800" w:hanging="360"/>
+      </w:pPr>
+      <w:rPr>
+        <w:rFonts w:ascii="Wingdings" w:hAnsi="Wingdings" w:hint="default"/>
+      </w:rPr>
+    </w:lvl>
+    <w:lvl w:ilvl="3" w:tplc="04100001" w:tentative="1">
+      <w:start w:val="1"/>
+      <w:numFmt w:val="bullet"/>
+      <w:lvlText w:val=""/>
+      <w:lvlJc w:val="left"/>
+      <w:pPr>
+        <w:ind w:left="2520" w:hanging="360"/>
+      </w:pPr>
+      <w:rPr>
+        <w:rFonts w:ascii="Symbol" w:hAnsi="Symbol" w:hint="default"/>
+      </w:rPr>
+    </w:lvl>
+    <w:lvl w:ilvl="4" w:tplc="04100003" w:tentative="1">
+      <w:start w:val="1"/>
+      <w:numFmt w:val="bullet"/>
+      <w:lvlText w:val="o"/>
+      <w:lvlJc w:val="left"/>
+      <w:pPr>
+        <w:ind w:left="3240" w:hanging="360"/>
+      </w:pPr>
+      <w:rPr>
+        <w:rFonts w:ascii="Courier New" w:hAnsi="Courier New" w:cs="Courier New" w:hint="default"/>
+      </w:rPr>
+    </w:lvl>
+    <w:lvl w:ilvl="5" w:tplc="04100005" w:tentative="1">
+      <w:start w:val="1"/>
+      <w:numFmt w:val="bullet"/>
+      <w:lvlText w:val=""/>
+      <w:lvlJc w:val="left"/>
+      <w:pPr>
+        <w:ind w:left="3960" w:hanging="360"/>
+      </w:pPr>
+      <w:rPr>
+        <w:rFonts w:ascii="Wingdings" w:hAnsi="Wingdings" w:hint="default"/>
+      </w:rPr>
+    </w:lvl>
+    <w:lvl w:ilvl="6" w:tplc="04100001" w:tentative="1">
+      <w:start w:val="1"/>
+      <w:numFmt w:val="bullet"/>
+      <w:lvlText w:val=""/>
+      <w:lvlJc w:val="left"/>
+      <w:pPr>
+        <w:ind w:left="4680" w:hanging="360"/>
+      </w:pPr>
+      <w:rPr>
+        <w:rFonts w:ascii="Symbol" w:hAnsi="Symbol" w:hint="default"/>
+      </w:rPr>
+    </w:lvl>
+    <w:lvl w:ilvl="7" w:tplc="04100003" w:tentative="1">
+      <w:start w:val="1"/>
+      <w:numFmt w:val="bullet"/>
+      <w:lvlText w:val="o"/>
+      <w:lvlJc w:val="left"/>
+      <w:pPr>
+        <w:ind w:left="5400" w:hanging="360"/>
+      </w:pPr>
+      <w:rPr>
+        <w:rFonts w:ascii="Courier New" w:hAnsi="Courier New" w:cs="Courier New" w:hint="default"/>
+      </w:rPr>
+    </w:lvl>
+    <w:lvl w:ilvl="8" w:tplc="04100005" w:tentative="1">
+      <w:start w:val="1"/>
+      <w:numFmt w:val="bullet"/>
+      <w:lvlText w:val=""/>
+      <w:lvlJc w:val="left"/>
+      <w:pPr>
+        <w:ind w:left="6120" w:hanging="360"/>
+      </w:pPr>
+      <w:rPr>
+        <w:rFonts w:ascii="Wingdings" w:hAnsi="Wingdings" w:hint="default"/>
+      </w:rPr>
+    </w:lvl>
+  </w:abstractNum>
+  <w:abstractNum w:abstractNumId="7">
     <w:nsid w:val="55171027"/>
     <w:multiLevelType w:val="hybridMultilevel"/>
     <w:tmpl w:val="302A2DD4"/>
@@ -4515,7 +5349,7 @@
       </w:rPr>
     </w:lvl>
   </w:abstractNum>
-  <w:abstractNum w:abstractNumId="5">
+  <w:abstractNum w:abstractNumId="8">
     <w:nsid w:val="6DF113B6"/>
     <w:multiLevelType w:val="multilevel"/>
     <w:tmpl w:val="AF62C666"/>
@@ -4640,7 +5474,7 @@
       </w:pPr>
     </w:lvl>
   </w:abstractNum>
-  <w:abstractNum w:abstractNumId="6">
+  <w:abstractNum w:abstractNumId="9">
     <w:nsid w:val="6F096F7D"/>
     <w:multiLevelType w:val="hybridMultilevel"/>
     <w:tmpl w:val="C6CC13F2"/>
@@ -4754,40 +5588,40 @@
     </w:lvl>
   </w:abstractNum>
   <w:num w:numId="1">
+    <w:abstractNumId w:val="8"/>
+  </w:num>
+  <w:num w:numId="2">
+    <w:abstractNumId w:val="8"/>
+  </w:num>
+  <w:num w:numId="3">
+    <w:abstractNumId w:val="8"/>
+  </w:num>
+  <w:num w:numId="4">
+    <w:abstractNumId w:val="8"/>
+  </w:num>
+  <w:num w:numId="5">
+    <w:abstractNumId w:val="8"/>
+  </w:num>
+  <w:num w:numId="6">
+    <w:abstractNumId w:val="8"/>
+  </w:num>
+  <w:num w:numId="7">
+    <w:abstractNumId w:val="8"/>
+  </w:num>
+  <w:num w:numId="8">
+    <w:abstractNumId w:val="8"/>
+  </w:num>
+  <w:num w:numId="9">
+    <w:abstractNumId w:val="8"/>
+  </w:num>
+  <w:num w:numId="10">
     <w:abstractNumId w:val="5"/>
   </w:num>
-  <w:num w:numId="2">
-    <w:abstractNumId w:val="5"/>
-  </w:num>
-  <w:num w:numId="3">
-    <w:abstractNumId w:val="5"/>
-  </w:num>
-  <w:num w:numId="4">
-    <w:abstractNumId w:val="5"/>
-  </w:num>
-  <w:num w:numId="5">
-    <w:abstractNumId w:val="5"/>
-  </w:num>
-  <w:num w:numId="6">
-    <w:abstractNumId w:val="5"/>
-  </w:num>
-  <w:num w:numId="7">
-    <w:abstractNumId w:val="5"/>
-  </w:num>
-  <w:num w:numId="8">
-    <w:abstractNumId w:val="5"/>
-  </w:num>
-  <w:num w:numId="9">
-    <w:abstractNumId w:val="5"/>
-  </w:num>
-  <w:num w:numId="10">
-    <w:abstractNumId w:val="3"/>
-  </w:num>
   <w:num w:numId="11">
-    <w:abstractNumId w:val="2"/>
+    <w:abstractNumId w:val="4"/>
   </w:num>
   <w:num w:numId="12">
-    <w:abstractNumId w:val="6"/>
+    <w:abstractNumId w:val="9"/>
   </w:num>
   <w:num w:numId="13">
     <w:abstractNumId w:val="0"/>
@@ -4796,7 +5630,16 @@
     <w:abstractNumId w:val="1"/>
   </w:num>
   <w:num w:numId="15">
-    <w:abstractNumId w:val="4"/>
+    <w:abstractNumId w:val="7"/>
+  </w:num>
+  <w:num w:numId="16">
+    <w:abstractNumId w:val="6"/>
+  </w:num>
+  <w:num w:numId="17">
+    <w:abstractNumId w:val="3"/>
+  </w:num>
+  <w:num w:numId="18">
+    <w:abstractNumId w:val="2"/>
   </w:num>
 </w:numbering>
 </file>
@@ -6301,7 +7144,7 @@
 </file>
 
 <file path=customXml/itemProps1.xml><?xml version="1.0" encoding="utf-8"?>
-<ds:datastoreItem xmlns:ds="http://schemas.openxmlformats.org/officeDocument/2006/customXml" ds:itemID="{5E5F9042-B9DD-4A9F-B5A7-5ECFEA4909AA}">
+<ds:datastoreItem xmlns:ds="http://schemas.openxmlformats.org/officeDocument/2006/customXml" ds:itemID="{FC437C17-F03F-41F3-95DE-79EE203AD8F9}">
   <ds:schemaRefs>
     <ds:schemaRef ds:uri="http://schemas.openxmlformats.org/officeDocument/2006/bibliography"/>
   </ds:schemaRefs>

</xml_diff>

<commit_message>
Sistemata chiamata http a servizio rest
</commit_message>
<xml_diff>
--- a/ProgettoWebSempliceGuidato/STEP_BY_STEP_INDICATION.docx
+++ b/ProgettoWebSempliceGuidato/STEP_BY_STEP_INDICATION.docx
@@ -3883,11 +3883,80 @@
       </w:r>
       <w:proofErr w:type="spellEnd"/>
       <w:r>
+        <w:t xml:space="preserve"> generate service </w:t>
+      </w:r>
+      <w:proofErr w:type="spellStart"/>
+      <w:r>
+        <w:t>restservicecall</w:t>
+      </w:r>
+      <w:proofErr w:type="spellEnd"/>
+      <w:r>
+        <w:t>/</w:t>
+      </w:r>
+      <w:r>
+        <w:t xml:space="preserve"> </w:t>
+      </w:r>
+      <w:proofErr w:type="spellStart"/>
+      <w:r>
+        <w:t>s</w:t>
+      </w:r>
+      <w:r>
+        <w:t>erviceconsumer</w:t>
+      </w:r>
+      <w:proofErr w:type="spellEnd"/>
+      <w:r>
+        <w:t xml:space="preserve"> </w:t>
+      </w:r>
+      <w:r>
+        <w:t>--</w:t>
+      </w:r>
+      <w:proofErr w:type="spellStart"/>
+      <w:r>
+        <w:t>spec</w:t>
+      </w:r>
+      <w:proofErr w:type="spellEnd"/>
+      <w:r>
+        <w:t>=false</w:t>
+      </w:r>
+    </w:p>
+    <w:p>
+      <w:pPr>
+        <w:pStyle w:val="Paragrafoelenco"/>
+        <w:numPr>
+          <w:ilvl w:val="0"/>
+          <w:numId w:val="10"/>
+        </w:numPr>
+      </w:pPr>
+      <w:r>
+        <w:t xml:space="preserve">Creato un nuovo </w:t>
+      </w:r>
+      <w:r>
+        <w:t>oggetto</w:t>
+      </w:r>
+      <w:r>
+        <w:t xml:space="preserve"> </w:t>
+      </w:r>
+      <w:proofErr w:type="spellStart"/>
+      <w:r>
+        <w:t>Angular</w:t>
+      </w:r>
+      <w:proofErr w:type="spellEnd"/>
+      <w:r>
+        <w:t xml:space="preserve"> con il seguente comando </w:t>
+      </w:r>
+      <w:proofErr w:type="spellStart"/>
+      <w:r>
+        <w:t>ng</w:t>
+      </w:r>
+      <w:proofErr w:type="spellEnd"/>
+      <w:r>
         <w:t xml:space="preserve"> generate </w:t>
       </w:r>
-      <w:r>
-        <w:t>service</w:t>
-      </w:r>
+      <w:proofErr w:type="spellStart"/>
+      <w:r>
+        <w:t>class</w:t>
+      </w:r>
+      <w:proofErr w:type="spellEnd"/>
       <w:r>
         <w:t xml:space="preserve"> </w:t>
       </w:r>
@@ -3899,30 +3968,13 @@
       <w:r>
         <w:t>/</w:t>
       </w:r>
-      <w:r>
-        <w:t xml:space="preserve"> </w:t>
-      </w:r>
-      <w:proofErr w:type="spellStart"/>
-      <w:r>
-        <w:t>s</w:t>
-      </w:r>
-      <w:r>
-        <w:t>erviceconsumer</w:t>
-      </w:r>
-      <w:proofErr w:type="spellEnd"/>
-      <w:r>
-        <w:t xml:space="preserve"> </w:t>
-      </w:r>
-      <w:r>
-        <w:t>--</w:t>
-      </w:r>
-      <w:proofErr w:type="spellStart"/>
-      <w:r>
-        <w:t>spec</w:t>
-      </w:r>
-      <w:proofErr w:type="spellEnd"/>
-      <w:r>
-        <w:t>=false</w:t>
+      <w:proofErr w:type="spellStart"/>
+      <w:r>
+        <w:t>serviceResultObj</w:t>
+      </w:r>
+      <w:proofErr w:type="spellEnd"/>
+      <w:r>
+        <w:t xml:space="preserve"> che descriverà i singoli oggetti restituiti dal servizio http</w:t>
       </w:r>
     </w:p>
     <w:p>
@@ -4006,12 +4058,11 @@
           <w:noProof/>
           <w:lang w:eastAsia="it-IT"/>
         </w:rPr>
-        <w:lastRenderedPageBreak/>
         <w:drawing>
-          <wp:inline distT="0" distB="0" distL="0" distR="0" wp14:anchorId="5F72F59D" wp14:editId="58456AB7">
-            <wp:extent cx="3197594" cy="3814674"/>
-            <wp:effectExtent l="0" t="0" r="3175" b="0"/>
-            <wp:docPr id="38" name="Immagine 38"/>
+          <wp:inline distT="0" distB="0" distL="0" distR="0" wp14:anchorId="605C420C" wp14:editId="4E5EA37F">
+            <wp:extent cx="2375434" cy="2176609"/>
+            <wp:effectExtent l="0" t="0" r="6350" b="0"/>
+            <wp:docPr id="41" name="Immagine 41"/>
             <wp:cNvGraphicFramePr>
               <a:graphicFrameLocks xmlns:a="http://schemas.openxmlformats.org/drawingml/2006/main" noChangeAspect="1"/>
             </wp:cNvGraphicFramePr>
@@ -4031,7 +4082,7 @@
                   <pic:spPr>
                     <a:xfrm>
                       <a:off x="0" y="0"/>
-                      <a:ext cx="3196975" cy="3813935"/>
+                      <a:ext cx="2376556" cy="2177637"/>
                     </a:xfrm>
                     <a:prstGeom prst="rect">
                       <a:avLst/>
@@ -4068,10 +4119,10 @@
           <w:lang w:eastAsia="it-IT"/>
         </w:rPr>
         <w:drawing>
-          <wp:inline distT="0" distB="0" distL="0" distR="0" wp14:anchorId="3B0F1571" wp14:editId="0C9BE66B">
-            <wp:extent cx="2025391" cy="1800750"/>
-            <wp:effectExtent l="0" t="0" r="0" b="9525"/>
-            <wp:docPr id="39" name="Immagine 39"/>
+          <wp:inline distT="0" distB="0" distL="0" distR="0" wp14:anchorId="4AAEBFE2" wp14:editId="0FC9F567">
+            <wp:extent cx="3197030" cy="3012471"/>
+            <wp:effectExtent l="0" t="0" r="3810" b="0"/>
+            <wp:docPr id="46" name="Immagine 46"/>
             <wp:cNvGraphicFramePr>
               <a:graphicFrameLocks xmlns:a="http://schemas.openxmlformats.org/drawingml/2006/main" noChangeAspect="1"/>
             </wp:cNvGraphicFramePr>
@@ -4091,7 +4142,7 @@
                   <pic:spPr>
                     <a:xfrm>
                       <a:off x="0" y="0"/>
-                      <a:ext cx="2025680" cy="1801007"/>
+                      <a:ext cx="3199772" cy="3015055"/>
                     </a:xfrm>
                     <a:prstGeom prst="rect">
                       <a:avLst/>
@@ -4103,6 +4154,8 @@
           </wp:inline>
         </w:drawing>
       </w:r>
+      <w:bookmarkStart w:id="0" w:name="_GoBack"/>
+      <w:bookmarkEnd w:id="0"/>
     </w:p>
     <w:p>
       <w:pPr>
@@ -4118,10 +4171,7 @@
         </w:numPr>
       </w:pPr>
       <w:r>
-        <w:t xml:space="preserve">Implementata la maschera </w:t>
-      </w:r>
-      <w:r>
-        <w:t>contenente il pulsante di ricerca, e la visualizzazione dei risultati</w:t>
+        <w:t>Implementata la maschera contenente il pulsante di ricerca, e la visualizzazione dei risultati</w:t>
       </w:r>
     </w:p>
     <w:p>
@@ -4134,10 +4184,10 @@
           <w:lang w:eastAsia="it-IT"/>
         </w:rPr>
         <w:drawing>
-          <wp:inline distT="0" distB="0" distL="0" distR="0" wp14:anchorId="6B938AFF" wp14:editId="40527D9A">
-            <wp:extent cx="3421837" cy="1127573"/>
-            <wp:effectExtent l="0" t="0" r="7620" b="0"/>
-            <wp:docPr id="40" name="Immagine 40"/>
+          <wp:inline distT="0" distB="0" distL="0" distR="0" wp14:anchorId="77776DDE" wp14:editId="0091D27E">
+            <wp:extent cx="4600049" cy="1142631"/>
+            <wp:effectExtent l="0" t="0" r="0" b="635"/>
+            <wp:docPr id="30" name="Immagine 30"/>
             <wp:cNvGraphicFramePr>
               <a:graphicFrameLocks xmlns:a="http://schemas.openxmlformats.org/drawingml/2006/main" noChangeAspect="1"/>
             </wp:cNvGraphicFramePr>
@@ -4157,7 +4207,7 @@
                   <pic:spPr>
                     <a:xfrm>
                       <a:off x="0" y="0"/>
-                      <a:ext cx="3426591" cy="1129140"/>
+                      <a:ext cx="4599914" cy="1142598"/>
                     </a:xfrm>
                     <a:prstGeom prst="rect">
                       <a:avLst/>
@@ -4259,8 +4309,6 @@
       <w:r>
         <w:t>Inserito il service implementato tra i provider</w:t>
       </w:r>
-      <w:bookmarkStart w:id="0" w:name="_GoBack"/>
-      <w:bookmarkEnd w:id="0"/>
     </w:p>
     <w:p>
       <w:pPr>
@@ -7144,7 +7192,7 @@
 </file>
 
 <file path=customXml/itemProps1.xml><?xml version="1.0" encoding="utf-8"?>
-<ds:datastoreItem xmlns:ds="http://schemas.openxmlformats.org/officeDocument/2006/customXml" ds:itemID="{FC437C17-F03F-41F3-95DE-79EE203AD8F9}">
+<ds:datastoreItem xmlns:ds="http://schemas.openxmlformats.org/officeDocument/2006/customXml" ds:itemID="{819A8483-6BF3-4DD2-8001-1A8B89815FB8}">
   <ds:schemaRefs>
     <ds:schemaRef ds:uri="http://schemas.openxmlformats.org/officeDocument/2006/bibliography"/>
   </ds:schemaRefs>

</xml_diff>